<commit_message>
updated del 3 again
</commit_message>
<xml_diff>
--- a/deliverable 3/Deliverable3_Team_Project.docx
+++ b/deliverable 3/Deliverable3_Team_Project.docx
@@ -322,7 +322,16 @@
           <w:szCs w:val="36"/>
           <w:lang w:val="en-US"/>
         </w:rPr>
-        <w:t>Deliverable 2</w:t>
+        <w:t xml:space="preserve">Deliverable </w:t>
+      </w:r>
+      <w:r>
+        <w:rPr>
+          <w:rStyle w:val="normaltextrun"/>
+          <w:sz w:val="36"/>
+          <w:szCs w:val="36"/>
+          <w:lang w:val="en-US"/>
+        </w:rPr>
+        <w:t>3</w:t>
       </w:r>
     </w:p>
     <w:p>
@@ -805,7 +814,27 @@
           <w:szCs w:val="28"/>
           <w:lang w:val="en-US"/>
         </w:rPr>
-        <w:t>Monday September 19, 2021</w:t>
+        <w:t xml:space="preserve">Wednesday </w:t>
+      </w:r>
+      <w:bookmarkStart w:id="0" w:name="_GoBack"/>
+      <w:bookmarkEnd w:id="0"/>
+      <w:r>
+        <w:rPr>
+          <w:rStyle w:val="eop"/>
+          <w:sz w:val="28"/>
+          <w:szCs w:val="28"/>
+          <w:lang w:val="en-US"/>
+        </w:rPr>
+        <w:t>October 5</w:t>
+      </w:r>
+      <w:r>
+        <w:rPr>
+          <w:rStyle w:val="eop"/>
+          <w:sz w:val="28"/>
+          <w:szCs w:val="28"/>
+          <w:lang w:val="en-US"/>
+        </w:rPr>
+        <w:t>, 2021</w:t>
       </w:r>
     </w:p>
     <w:p>
@@ -1053,7 +1082,7 @@
             <v:path o:extrusionok="f" gradientshapeok="t" o:connecttype="rect"/>
             <o:lock v:ext="edit" aspectratio="t"/>
           </v:shapetype>
-          <v:shape id="_x0000_i1025" type="#_x0000_t75" alt="Microsoft Office Signature Line..." style="width:131.5pt;height:66.6pt">
+          <v:shape id="_x0000_i1025" type="#_x0000_t75" alt="Microsoft Office Signature Line..." style="width:131.25pt;height:66.75pt">
             <v:imagedata r:id="rId8" o:title=""/>
             <o:lock v:ext="edit" ungrouping="t" rotation="t" cropping="t" verticies="t" grouping="t"/>
             <o:signatureline v:ext="edit" id="{93EF7EA1-30E4-45C6-B3F4-8F8DDF731657}" provid="{00000000-0000-0000-0000-000000000000}" o:suggestedsigner="Jiamin Yuan" o:suggestedsigner2="Team Member" issignatureline="t"/>
@@ -1097,7 +1126,7 @@
           <w:lang w:val="en-US"/>
         </w:rPr>
         <w:pict w14:anchorId="0A5B9E22">
-          <v:shape id="_x0000_i1026" type="#_x0000_t75" alt="Microsoft Office Signature Line..." style="width:134pt;height:67.4pt">
+          <v:shape id="_x0000_i1026" type="#_x0000_t75" alt="Microsoft Office Signature Line..." style="width:134.25pt;height:67.5pt">
             <v:imagedata r:id="rId9" o:title=""/>
             <o:lock v:ext="edit" ungrouping="t" rotation="t" cropping="t" verticies="t" text="t" grouping="t"/>
             <o:signatureline v:ext="edit" id="{8119B359-08EB-42C5-A7BF-BF04A798C33E}" provid="{00000000-0000-0000-0000-000000000000}" o:suggestedsigner="Dinal Patel" o:suggestedsigner2="Team Member" issignatureline="t"/>
@@ -1141,7 +1170,7 @@
           <w:lang w:val="en-US"/>
         </w:rPr>
         <w:pict w14:anchorId="5BD730FC">
-          <v:shape id="_x0000_i1027" type="#_x0000_t75" alt="Microsoft Office Signature Line..." style="width:134.45pt;height:68.25pt">
+          <v:shape id="_x0000_i1027" type="#_x0000_t75" alt="Microsoft Office Signature Line..." style="width:134.25pt;height:68.25pt">
             <v:imagedata r:id="rId10" o:title=""/>
             <o:lock v:ext="edit" ungrouping="t" rotation="t" cropping="t" verticies="t" grouping="t"/>
             <o:signatureline v:ext="edit" id="{37615B56-3E28-4C6B-AB2C-78EC6C11E010}" provid="{00000000-0000-0000-0000-000000000000}" o:suggestedsigner="Craig Justin Balibalos" o:suggestedsigner2="Team Member" allowcomments="t" issignatureline="t"/>
@@ -1229,7 +1258,7 @@
           <w:lang w:val="en-US"/>
         </w:rPr>
         <w:pict w14:anchorId="5825D36C">
-          <v:shape id="_x0000_i1029" type="#_x0000_t75" alt="Microsoft Office Signature Line..." style="width:146.9pt;height:72.85pt">
+          <v:shape id="_x0000_i1029" type="#_x0000_t75" alt="Microsoft Office Signature Line..." style="width:147pt;height:72.75pt">
             <v:imagedata r:id="rId12" o:title=""/>
             <o:lock v:ext="edit" ungrouping="t" rotation="t" cropping="t" verticies="t" text="t" grouping="t"/>
             <o:signatureline v:ext="edit" id="{CAB112DD-9CCE-45C2-9B03-433D6134DAE9}" provid="{00000000-0000-0000-0000-000000000000}" o:suggestedsigner="Ibrahim Awad" o:suggestedsigner2="Team Leader" issignatureline="t"/>
@@ -2253,7 +2282,7 @@
           <w:szCs w:val="28"/>
         </w:rPr>
       </w:pPr>
-      <w:bookmarkStart w:id="0" w:name="_Hlk115808454"/>
+      <w:bookmarkStart w:id="1" w:name="_Hlk115808454"/>
       <w:r>
         <w:rPr>
           <w:rStyle w:val="normaltextrun"/>
@@ -2274,7 +2303,7 @@
         <w:t> </w:t>
       </w:r>
     </w:p>
-    <w:bookmarkEnd w:id="0"/>
+    <w:bookmarkEnd w:id="1"/>
     <w:p>
       <w:pPr>
         <w:pStyle w:val="paragraph"/>
@@ -10921,8 +10950,6 @@
         </w:rPr>
         <w:br w:type="page"/>
       </w:r>
-      <w:bookmarkStart w:id="1" w:name="_GoBack"/>
-      <w:bookmarkEnd w:id="1"/>
     </w:p>
     <w:tbl>
       <w:tblPr>
@@ -13188,16 +13215,13 @@
       </w:pPr>
       <w:r>
         <w:rPr>
-          <w:rStyle w:val="normaltextrun"/>
           <w:noProof/>
-          <w:sz w:val="22"/>
-          <w:szCs w:val="22"/>
         </w:rPr>
         <w:drawing>
-          <wp:inline distT="0" distB="0" distL="0" distR="0" wp14:anchorId="0048A123" wp14:editId="4F06917D">
-            <wp:extent cx="4198839" cy="7044538"/>
-            <wp:effectExtent l="0" t="0" r="0" b="4445"/>
-            <wp:docPr id="3" name="Picture 3"/>
+          <wp:inline distT="0" distB="0" distL="0" distR="0" wp14:anchorId="5A9BCFAD" wp14:editId="788C222B">
+            <wp:extent cx="4202299" cy="7050923"/>
+            <wp:effectExtent l="0" t="0" r="8255" b="0"/>
+            <wp:docPr id="6" name="Picture 6"/>
             <wp:cNvGraphicFramePr>
               <a:graphicFrameLocks xmlns:a="http://schemas.openxmlformats.org/drawingml/2006/main" noChangeAspect="1"/>
             </wp:cNvGraphicFramePr>
@@ -13205,7 +13229,7 @@
               <a:graphicData uri="http://schemas.openxmlformats.org/drawingml/2006/picture">
                 <pic:pic xmlns:pic="http://schemas.openxmlformats.org/drawingml/2006/picture">
                   <pic:nvPicPr>
-                    <pic:cNvPr id="0" name="Picture 15"/>
+                    <pic:cNvPr id="0" name="Picture 6"/>
                     <pic:cNvPicPr>
                       <a:picLocks noChangeAspect="1" noChangeArrowheads="1"/>
                     </pic:cNvPicPr>
@@ -13226,7 +13250,7 @@
                   <pic:spPr bwMode="auto">
                     <a:xfrm>
                       <a:off x="0" y="0"/>
-                      <a:ext cx="4199458" cy="7045576"/>
+                      <a:ext cx="4202946" cy="7052008"/>
                     </a:xfrm>
                     <a:prstGeom prst="rect">
                       <a:avLst/>
@@ -16726,7 +16750,7 @@
 </file>
 
 <file path=customXml/itemProps1.xml><?xml version="1.0" encoding="utf-8"?>
-<ds:datastoreItem xmlns:ds="http://schemas.openxmlformats.org/officeDocument/2006/customXml" ds:itemID="{C2B41A79-5FE7-4669-835F-A01AAD2575C8}">
+<ds:datastoreItem xmlns:ds="http://schemas.openxmlformats.org/officeDocument/2006/customXml" ds:itemID="{52DEC0C8-BB49-4921-8129-EFA390EF5E29}">
   <ds:schemaRefs>
     <ds:schemaRef ds:uri="http://schemas.openxmlformats.org/officeDocument/2006/bibliography"/>
   </ds:schemaRefs>

</xml_diff>

<commit_message>
Changed the Del 3 a little
</commit_message>
<xml_diff>
--- a/deliverable 3/Deliverable3_Team_Project.docx
+++ b/deliverable 3/Deliverable3_Team_Project.docx
@@ -517,7 +517,27 @@
           <w:szCs w:val="28"/>
           <w:lang w:val="en-US"/>
         </w:rPr>
-        <w:t> Client: Opeq, Simon</w:t>
+        <w:t xml:space="preserve"> Client: </w:t>
+      </w:r>
+      <w:proofErr w:type="spellStart"/>
+      <w:r>
+        <w:rPr>
+          <w:rStyle w:val="eop"/>
+          <w:sz w:val="28"/>
+          <w:szCs w:val="28"/>
+          <w:lang w:val="en-US"/>
+        </w:rPr>
+        <w:t>Opeq</w:t>
+      </w:r>
+      <w:proofErr w:type="spellEnd"/>
+      <w:r>
+        <w:rPr>
+          <w:rStyle w:val="eop"/>
+          <w:sz w:val="28"/>
+          <w:szCs w:val="28"/>
+          <w:lang w:val="en-US"/>
+        </w:rPr>
+        <w:t>, Simon</w:t>
       </w:r>
     </w:p>
     <w:p>
@@ -616,6 +636,7 @@
           <w:lang w:val="es-ES"/>
         </w:rPr>
       </w:pPr>
+      <w:proofErr w:type="spellStart"/>
       <w:r>
         <w:rPr>
           <w:rStyle w:val="normaltextrun"/>
@@ -623,8 +644,29 @@
           <w:szCs w:val="28"/>
           <w:lang w:val="es-ES"/>
         </w:rPr>
-        <w:t>Jiamin Yuan</w:t>
-      </w:r>
+        <w:t>Jiamin</w:t>
+      </w:r>
+      <w:proofErr w:type="spellEnd"/>
+      <w:r>
+        <w:rPr>
+          <w:rStyle w:val="normaltextrun"/>
+          <w:sz w:val="28"/>
+          <w:szCs w:val="28"/>
+          <w:lang w:val="es-ES"/>
+        </w:rPr>
+        <w:t xml:space="preserve"> </w:t>
+      </w:r>
+      <w:proofErr w:type="gramStart"/>
+      <w:r>
+        <w:rPr>
+          <w:rStyle w:val="normaltextrun"/>
+          <w:sz w:val="28"/>
+          <w:szCs w:val="28"/>
+          <w:lang w:val="es-ES"/>
+        </w:rPr>
+        <w:t>Yuan</w:t>
+      </w:r>
+      <w:proofErr w:type="gramEnd"/>
       <w:r>
         <w:rPr>
           <w:rStyle w:val="eop"/>
@@ -709,6 +751,7 @@
           <w:lang w:val="en-US"/>
         </w:rPr>
       </w:pPr>
+      <w:proofErr w:type="spellStart"/>
       <w:r>
         <w:rPr>
           <w:rStyle w:val="normaltextrun"/>
@@ -716,8 +759,29 @@
           <w:szCs w:val="28"/>
           <w:lang w:val="en-US"/>
         </w:rPr>
-        <w:t>Alihan Djamankulov</w:t>
-      </w:r>
+        <w:t>Alihan</w:t>
+      </w:r>
+      <w:proofErr w:type="spellEnd"/>
+      <w:r>
+        <w:rPr>
+          <w:rStyle w:val="normaltextrun"/>
+          <w:sz w:val="28"/>
+          <w:szCs w:val="28"/>
+          <w:lang w:val="en-US"/>
+        </w:rPr>
+        <w:t xml:space="preserve"> </w:t>
+      </w:r>
+      <w:proofErr w:type="spellStart"/>
+      <w:r>
+        <w:rPr>
+          <w:rStyle w:val="normaltextrun"/>
+          <w:sz w:val="28"/>
+          <w:szCs w:val="28"/>
+          <w:lang w:val="en-US"/>
+        </w:rPr>
+        <w:t>Djamankulov</w:t>
+      </w:r>
+      <w:proofErr w:type="spellEnd"/>
       <w:r>
         <w:rPr>
           <w:rStyle w:val="eop"/>
@@ -747,8 +811,19 @@
           <w:szCs w:val="28"/>
           <w:lang w:val="en-US"/>
         </w:rPr>
-        <w:t>Ibrahim Awad</w:t>
-      </w:r>
+        <w:t xml:space="preserve">Ibrahim </w:t>
+      </w:r>
+      <w:proofErr w:type="spellStart"/>
+      <w:r>
+        <w:rPr>
+          <w:rStyle w:val="normaltextrun"/>
+          <w:sz w:val="28"/>
+          <w:szCs w:val="28"/>
+          <w:lang w:val="en-US"/>
+        </w:rPr>
+        <w:t>Awad</w:t>
+      </w:r>
+      <w:proofErr w:type="spellEnd"/>
       <w:r>
         <w:rPr>
           <w:rStyle w:val="eop"/>
@@ -1032,7 +1107,27 @@
           <w:lang w:val="en-US"/>
         </w:rPr>
         <w:lastRenderedPageBreak/>
-        <w:t xml:space="preserve">I, (Jiamin Yuan), student ID# (2055624), certify that I have contributed to this deliverable, (signature – this can be a scanned image, or an electronic signature). </w:t>
+        <w:t>I, (</w:t>
+      </w:r>
+      <w:proofErr w:type="spellStart"/>
+      <w:r>
+        <w:rPr>
+          <w:rFonts w:ascii="Times New Roman" w:hAnsi="Times New Roman" w:cs="Times New Roman"/>
+          <w:sz w:val="28"/>
+          <w:szCs w:val="28"/>
+          <w:lang w:val="en-US"/>
+        </w:rPr>
+        <w:t>Jiamin</w:t>
+      </w:r>
+      <w:proofErr w:type="spellEnd"/>
+      <w:r>
+        <w:rPr>
+          <w:rFonts w:ascii="Times New Roman" w:hAnsi="Times New Roman" w:cs="Times New Roman"/>
+          <w:sz w:val="28"/>
+          <w:szCs w:val="28"/>
+          <w:lang w:val="en-US"/>
+        </w:rPr>
+        <w:t xml:space="preserve"> Yuan), student ID# (2055624), certify that I have contributed to this deliverable, (signature – this can be a scanned image, or an electronic signature). </w:t>
       </w:r>
     </w:p>
     <w:p>
@@ -1044,6 +1139,150 @@
           <w:lang w:val="en-US"/>
         </w:rPr>
       </w:pPr>
+      <w:r>
+        <w:rPr>
+          <w:rFonts w:ascii="Times New Roman" w:hAnsi="Times New Roman" w:cs="Times New Roman"/>
+          <w:noProof/>
+          <w:sz w:val="28"/>
+          <w:szCs w:val="28"/>
+          <w:lang w:val="en-US"/>
+        </w:rPr>
+        <mc:AlternateContent>
+          <mc:Choice Requires="wps">
+            <w:drawing>
+              <wp:anchor distT="45720" distB="45720" distL="114300" distR="114300" simplePos="0" relativeHeight="251659264" behindDoc="0" locked="0" layoutInCell="1" allowOverlap="1" wp14:anchorId="696BC692" wp14:editId="6EAF2EE7">
+                <wp:simplePos x="0" y="0"/>
+                <wp:positionH relativeFrom="column">
+                  <wp:posOffset>238126</wp:posOffset>
+                </wp:positionH>
+                <wp:positionV relativeFrom="paragraph">
+                  <wp:posOffset>262255</wp:posOffset>
+                </wp:positionV>
+                <wp:extent cx="996950" cy="297180"/>
+                <wp:effectExtent l="0" t="0" r="0" b="7620"/>
+                <wp:wrapNone/>
+                <wp:docPr id="217" name="Text Box 2"/>
+                <wp:cNvGraphicFramePr>
+                  <a:graphicFrameLocks xmlns:a="http://schemas.openxmlformats.org/drawingml/2006/main"/>
+                </wp:cNvGraphicFramePr>
+                <a:graphic xmlns:a="http://schemas.openxmlformats.org/drawingml/2006/main">
+                  <a:graphicData uri="http://schemas.microsoft.com/office/word/2010/wordprocessingShape">
+                    <wps:wsp>
+                      <wps:cNvSpPr txBox="1">
+                        <a:spLocks noChangeArrowheads="1"/>
+                      </wps:cNvSpPr>
+                      <wps:spPr bwMode="auto">
+                        <a:xfrm>
+                          <a:off x="0" y="0"/>
+                          <a:ext cx="996950" cy="297180"/>
+                        </a:xfrm>
+                        <a:prstGeom prst="rect">
+                          <a:avLst/>
+                        </a:prstGeom>
+                        <a:noFill/>
+                        <a:ln>
+                          <a:noFill/>
+                        </a:ln>
+                      </wps:spPr>
+                      <wps:style>
+                        <a:lnRef idx="0">
+                          <a:scrgbClr r="0" g="0" b="0"/>
+                        </a:lnRef>
+                        <a:fillRef idx="0">
+                          <a:scrgbClr r="0" g="0" b="0"/>
+                        </a:fillRef>
+                        <a:effectRef idx="0">
+                          <a:scrgbClr r="0" g="0" b="0"/>
+                        </a:effectRef>
+                        <a:fontRef idx="minor">
+                          <a:schemeClr val="dk1"/>
+                        </a:fontRef>
+                      </wps:style>
+                      <wps:txbx>
+                        <w:txbxContent>
+                          <w:p>
+                            <w:pPr>
+                              <w:jc w:val="center"/>
+                              <w:rPr>
+                                <w:rFonts w:ascii="Times New Roman" w:hAnsi="Times New Roman" w:cs="Times New Roman"/>
+                                <w:lang w:val="en-US"/>
+                              </w:rPr>
+                            </w:pPr>
+                            <w:proofErr w:type="spellStart"/>
+                            <w:r>
+                              <w:rPr>
+                                <w:rFonts w:ascii="Times New Roman" w:hAnsi="Times New Roman" w:cs="Times New Roman"/>
+                                <w:lang w:val="en-US"/>
+                              </w:rPr>
+                              <w:t>Jiamin</w:t>
+                            </w:r>
+                            <w:proofErr w:type="spellEnd"/>
+                            <w:r>
+                              <w:rPr>
+                                <w:rFonts w:ascii="Times New Roman" w:hAnsi="Times New Roman" w:cs="Times New Roman"/>
+                                <w:lang w:val="en-US"/>
+                              </w:rPr>
+                              <w:t xml:space="preserve"> Yuan</w:t>
+                            </w:r>
+                          </w:p>
+                        </w:txbxContent>
+                      </wps:txbx>
+                      <wps:bodyPr rot="0" vert="horz" wrap="square" lIns="91440" tIns="45720" rIns="91440" bIns="45720" anchor="t" anchorCtr="0">
+                        <a:noAutofit/>
+                      </wps:bodyPr>
+                    </wps:wsp>
+                  </a:graphicData>
+                </a:graphic>
+                <wp14:sizeRelH relativeFrom="margin">
+                  <wp14:pctWidth>0</wp14:pctWidth>
+                </wp14:sizeRelH>
+                <wp14:sizeRelV relativeFrom="margin">
+                  <wp14:pctHeight>0</wp14:pctHeight>
+                </wp14:sizeRelV>
+              </wp:anchor>
+            </w:drawing>
+          </mc:Choice>
+          <mc:Fallback>
+            <w:pict>
+              <v:shapetype w14:anchorId="696BC692" id="_x0000_t202" coordsize="21600,21600" o:spt="202" path="m,l,21600r21600,l21600,xe">
+                <v:stroke joinstyle="miter"/>
+                <v:path gradientshapeok="t" o:connecttype="rect"/>
+              </v:shapetype>
+              <v:shape id="Text Box 2" o:spid="_x0000_s1026" type="#_x0000_t202" style="position:absolute;margin-left:18.75pt;margin-top:20.65pt;width:78.5pt;height:23.4pt;z-index:251659264;visibility:visible;mso-wrap-style:square;mso-width-percent:0;mso-height-percent:0;mso-wrap-distance-left:9pt;mso-wrap-distance-top:3.6pt;mso-wrap-distance-right:9pt;mso-wrap-distance-bottom:3.6pt;mso-position-horizontal:absolute;mso-position-horizontal-relative:text;mso-position-vertical:absolute;mso-position-vertical-relative:text;mso-width-percent:0;mso-height-percent:0;mso-width-relative:margin;mso-height-relative:margin;v-text-anchor:top" o:gfxdata="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" filled="f" stroked="f">
+                <v:textbox>
+                  <w:txbxContent>
+                    <w:p>
+                      <w:pPr>
+                        <w:jc w:val="center"/>
+                        <w:rPr>
+                          <w:rFonts w:ascii="Times New Roman" w:hAnsi="Times New Roman" w:cs="Times New Roman"/>
+                          <w:lang w:val="en-US"/>
+                        </w:rPr>
+                      </w:pPr>
+                      <w:proofErr w:type="spellStart"/>
+                      <w:r>
+                        <w:rPr>
+                          <w:rFonts w:ascii="Times New Roman" w:hAnsi="Times New Roman" w:cs="Times New Roman"/>
+                          <w:lang w:val="en-US"/>
+                        </w:rPr>
+                        <w:t>Jiamin</w:t>
+                      </w:r>
+                      <w:proofErr w:type="spellEnd"/>
+                      <w:r>
+                        <w:rPr>
+                          <w:rFonts w:ascii="Times New Roman" w:hAnsi="Times New Roman" w:cs="Times New Roman"/>
+                          <w:lang w:val="en-US"/>
+                        </w:rPr>
+                        <w:t xml:space="preserve"> Yuan</w:t>
+                      </w:r>
+                    </w:p>
+                  </w:txbxContent>
+                </v:textbox>
+              </v:shape>
+            </w:pict>
+          </mc:Fallback>
+        </mc:AlternateContent>
+      </w:r>
       <w:r>
         <w:rPr>
           <w:rFonts w:ascii="Times New Roman" w:hAnsi="Times New Roman" w:cs="Times New Roman"/>
@@ -1110,6 +1349,126 @@
       <w:r>
         <w:rPr>
           <w:rFonts w:ascii="Times New Roman" w:hAnsi="Times New Roman" w:cs="Times New Roman"/>
+          <w:noProof/>
+          <w:sz w:val="28"/>
+          <w:szCs w:val="28"/>
+          <w:lang w:val="en-US"/>
+        </w:rPr>
+        <mc:AlternateContent>
+          <mc:Choice Requires="wps">
+            <w:drawing>
+              <wp:anchor distT="45720" distB="45720" distL="114300" distR="114300" simplePos="0" relativeHeight="251661312" behindDoc="0" locked="0" layoutInCell="1" allowOverlap="1" wp14:anchorId="19A47A9F" wp14:editId="361260C0">
+                <wp:simplePos x="0" y="0"/>
+                <wp:positionH relativeFrom="column">
+                  <wp:posOffset>190500</wp:posOffset>
+                </wp:positionH>
+                <wp:positionV relativeFrom="paragraph">
+                  <wp:posOffset>255905</wp:posOffset>
+                </wp:positionV>
+                <wp:extent cx="1002030" cy="297180"/>
+                <wp:effectExtent l="0" t="0" r="0" b="7620"/>
+                <wp:wrapNone/>
+                <wp:docPr id="1" name="Text Box 2"/>
+                <wp:cNvGraphicFramePr>
+                  <a:graphicFrameLocks xmlns:a="http://schemas.openxmlformats.org/drawingml/2006/main"/>
+                </wp:cNvGraphicFramePr>
+                <a:graphic xmlns:a="http://schemas.openxmlformats.org/drawingml/2006/main">
+                  <a:graphicData uri="http://schemas.microsoft.com/office/word/2010/wordprocessingShape">
+                    <wps:wsp>
+                      <wps:cNvSpPr txBox="1">
+                        <a:spLocks noChangeArrowheads="1"/>
+                      </wps:cNvSpPr>
+                      <wps:spPr bwMode="auto">
+                        <a:xfrm>
+                          <a:off x="0" y="0"/>
+                          <a:ext cx="1002030" cy="297180"/>
+                        </a:xfrm>
+                        <a:prstGeom prst="rect">
+                          <a:avLst/>
+                        </a:prstGeom>
+                        <a:noFill/>
+                        <a:ln>
+                          <a:noFill/>
+                        </a:ln>
+                      </wps:spPr>
+                      <wps:style>
+                        <a:lnRef idx="0">
+                          <a:scrgbClr r="0" g="0" b="0"/>
+                        </a:lnRef>
+                        <a:fillRef idx="0">
+                          <a:scrgbClr r="0" g="0" b="0"/>
+                        </a:fillRef>
+                        <a:effectRef idx="0">
+                          <a:scrgbClr r="0" g="0" b="0"/>
+                        </a:effectRef>
+                        <a:fontRef idx="minor">
+                          <a:schemeClr val="dk1"/>
+                        </a:fontRef>
+                      </wps:style>
+                      <wps:txbx>
+                        <w:txbxContent>
+                          <w:p>
+                            <w:pPr>
+                              <w:jc w:val="center"/>
+                              <w:rPr>
+                                <w:lang w:val="en-US"/>
+                              </w:rPr>
+                            </w:pPr>
+                            <w:r>
+                              <w:rPr>
+                                <w:rFonts w:ascii="Times New Roman" w:hAnsi="Times New Roman" w:cs="Times New Roman"/>
+                                <w:lang w:val="en-US"/>
+                              </w:rPr>
+                              <w:t>Dinal Patel</w:t>
+                            </w:r>
+                          </w:p>
+                        </w:txbxContent>
+                      </wps:txbx>
+                      <wps:bodyPr rot="0" vert="horz" wrap="square" lIns="91440" tIns="45720" rIns="91440" bIns="45720" anchor="t" anchorCtr="0">
+                        <a:noAutofit/>
+                      </wps:bodyPr>
+                    </wps:wsp>
+                  </a:graphicData>
+                </a:graphic>
+                <wp14:sizeRelH relativeFrom="margin">
+                  <wp14:pctWidth>0</wp14:pctWidth>
+                </wp14:sizeRelH>
+                <wp14:sizeRelV relativeFrom="margin">
+                  <wp14:pctHeight>0</wp14:pctHeight>
+                </wp14:sizeRelV>
+              </wp:anchor>
+            </w:drawing>
+          </mc:Choice>
+          <mc:Fallback>
+            <w:pict>
+              <v:shape w14:anchorId="19A47A9F" id="_x0000_s1027" type="#_x0000_t202" style="position:absolute;margin-left:15pt;margin-top:20.15pt;width:78.9pt;height:23.4pt;z-index:251661312;visibility:visible;mso-wrap-style:square;mso-width-percent:0;mso-height-percent:0;mso-wrap-distance-left:9pt;mso-wrap-distance-top:3.6pt;mso-wrap-distance-right:9pt;mso-wrap-distance-bottom:3.6pt;mso-position-horizontal:absolute;mso-position-horizontal-relative:text;mso-position-vertical:absolute;mso-position-vertical-relative:text;mso-width-percent:0;mso-height-percent:0;mso-width-relative:margin;mso-height-relative:margin;v-text-anchor:top" o:gfxdata="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" filled="f" stroked="f">
+                <v:textbox>
+                  <w:txbxContent>
+                    <w:p>
+                      <w:pPr>
+                        <w:jc w:val="center"/>
+                        <w:rPr>
+                          <w:lang w:val="en-US"/>
+                        </w:rPr>
+                      </w:pPr>
+                      <w:r>
+                        <w:rPr>
+                          <w:rFonts w:ascii="Times New Roman" w:hAnsi="Times New Roman" w:cs="Times New Roman"/>
+                          <w:lang w:val="en-US"/>
+                        </w:rPr>
+                        <w:t>Dinal Patel</w:t>
+                      </w:r>
+                    </w:p>
+                  </w:txbxContent>
+                </v:textbox>
+              </v:shape>
+            </w:pict>
+          </mc:Fallback>
+        </mc:AlternateContent>
+      </w:r>
+      <w:r>
+        <w:rPr>
+          <w:rFonts w:ascii="Times New Roman" w:hAnsi="Times New Roman" w:cs="Times New Roman"/>
           <w:sz w:val="28"/>
           <w:szCs w:val="28"/>
           <w:lang w:val="en-US"/>
@@ -1154,6 +1513,130 @@
       <w:r>
         <w:rPr>
           <w:rFonts w:ascii="Times New Roman" w:hAnsi="Times New Roman" w:cs="Times New Roman"/>
+          <w:noProof/>
+          <w:sz w:val="28"/>
+          <w:szCs w:val="28"/>
+          <w:lang w:val="en-US"/>
+        </w:rPr>
+        <mc:AlternateContent>
+          <mc:Choice Requires="wps">
+            <w:drawing>
+              <wp:anchor distT="45720" distB="45720" distL="114300" distR="114300" simplePos="0" relativeHeight="251663360" behindDoc="0" locked="0" layoutInCell="1" allowOverlap="1" wp14:anchorId="544FBD2D" wp14:editId="5A838C0D">
+                <wp:simplePos x="0" y="0"/>
+                <wp:positionH relativeFrom="column">
+                  <wp:posOffset>269240</wp:posOffset>
+                </wp:positionH>
+                <wp:positionV relativeFrom="paragraph">
+                  <wp:posOffset>234315</wp:posOffset>
+                </wp:positionV>
+                <wp:extent cx="1463040" cy="306984"/>
+                <wp:effectExtent l="0" t="0" r="0" b="0"/>
+                <wp:wrapNone/>
+                <wp:docPr id="3" name="Text Box 2"/>
+                <wp:cNvGraphicFramePr>
+                  <a:graphicFrameLocks xmlns:a="http://schemas.openxmlformats.org/drawingml/2006/main"/>
+                </wp:cNvGraphicFramePr>
+                <a:graphic xmlns:a="http://schemas.openxmlformats.org/drawingml/2006/main">
+                  <a:graphicData uri="http://schemas.microsoft.com/office/word/2010/wordprocessingShape">
+                    <wps:wsp>
+                      <wps:cNvSpPr txBox="1">
+                        <a:spLocks noChangeArrowheads="1"/>
+                      </wps:cNvSpPr>
+                      <wps:spPr bwMode="auto">
+                        <a:xfrm>
+                          <a:off x="0" y="0"/>
+                          <a:ext cx="1463040" cy="306984"/>
+                        </a:xfrm>
+                        <a:prstGeom prst="rect">
+                          <a:avLst/>
+                        </a:prstGeom>
+                        <a:noFill/>
+                        <a:ln>
+                          <a:noFill/>
+                        </a:ln>
+                      </wps:spPr>
+                      <wps:style>
+                        <a:lnRef idx="0">
+                          <a:scrgbClr r="0" g="0" b="0"/>
+                        </a:lnRef>
+                        <a:fillRef idx="0">
+                          <a:scrgbClr r="0" g="0" b="0"/>
+                        </a:fillRef>
+                        <a:effectRef idx="0">
+                          <a:scrgbClr r="0" g="0" b="0"/>
+                        </a:effectRef>
+                        <a:fontRef idx="minor">
+                          <a:schemeClr val="dk1"/>
+                        </a:fontRef>
+                      </wps:style>
+                      <wps:txbx>
+                        <w:txbxContent>
+                          <w:p>
+                            <w:pPr>
+                              <w:jc w:val="center"/>
+                              <w:rPr>
+                                <w:sz w:val="18"/>
+                                <w:szCs w:val="18"/>
+                                <w:lang w:val="en-US"/>
+                              </w:rPr>
+                            </w:pPr>
+                            <w:r>
+                              <w:rPr>
+                                <w:rFonts w:ascii="Times New Roman" w:hAnsi="Times New Roman" w:cs="Times New Roman"/>
+                                <w:lang w:val="en-US"/>
+                              </w:rPr>
+                              <w:t>Craig Justin Balibalos</w:t>
+                            </w:r>
+                          </w:p>
+                        </w:txbxContent>
+                      </wps:txbx>
+                      <wps:bodyPr rot="0" vert="horz" wrap="square" lIns="91440" tIns="45720" rIns="91440" bIns="45720" anchor="t" anchorCtr="0">
+                        <a:noAutofit/>
+                      </wps:bodyPr>
+                    </wps:wsp>
+                  </a:graphicData>
+                </a:graphic>
+                <wp14:sizeRelH relativeFrom="margin">
+                  <wp14:pctWidth>0</wp14:pctWidth>
+                </wp14:sizeRelH>
+                <wp14:sizeRelV relativeFrom="margin">
+                  <wp14:pctHeight>0</wp14:pctHeight>
+                </wp14:sizeRelV>
+              </wp:anchor>
+            </w:drawing>
+          </mc:Choice>
+          <mc:Fallback>
+            <w:pict>
+              <v:shape w14:anchorId="544FBD2D" id="_x0000_s1028" type="#_x0000_t202" style="position:absolute;margin-left:21.2pt;margin-top:18.45pt;width:115.2pt;height:24.15pt;z-index:251663360;visibility:visible;mso-wrap-style:square;mso-width-percent:0;mso-height-percent:0;mso-wrap-distance-left:9pt;mso-wrap-distance-top:3.6pt;mso-wrap-distance-right:9pt;mso-wrap-distance-bottom:3.6pt;mso-position-horizontal:absolute;mso-position-horizontal-relative:text;mso-position-vertical:absolute;mso-position-vertical-relative:text;mso-width-percent:0;mso-height-percent:0;mso-width-relative:margin;mso-height-relative:margin;v-text-anchor:top" o:gfxdata="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" filled="f" stroked="f">
+                <v:textbox>
+                  <w:txbxContent>
+                    <w:p>
+                      <w:pPr>
+                        <w:jc w:val="center"/>
+                        <w:rPr>
+                          <w:sz w:val="18"/>
+                          <w:szCs w:val="18"/>
+                          <w:lang w:val="en-US"/>
+                        </w:rPr>
+                      </w:pPr>
+                      <w:r>
+                        <w:rPr>
+                          <w:rFonts w:ascii="Times New Roman" w:hAnsi="Times New Roman" w:cs="Times New Roman"/>
+                          <w:lang w:val="en-US"/>
+                        </w:rPr>
+                        <w:t>Craig Justin Balibalos</w:t>
+                      </w:r>
+                    </w:p>
+                  </w:txbxContent>
+                </v:textbox>
+              </v:shape>
+            </w:pict>
+          </mc:Fallback>
+        </mc:AlternateContent>
+      </w:r>
+      <w:r>
+        <w:rPr>
+          <w:rFonts w:ascii="Times New Roman" w:hAnsi="Times New Roman" w:cs="Times New Roman"/>
           <w:sz w:val="28"/>
           <w:szCs w:val="28"/>
           <w:lang w:val="en-US"/>
@@ -1183,7 +1666,47 @@
           <w:szCs w:val="28"/>
           <w:lang w:val="en-US"/>
         </w:rPr>
-        <w:t xml:space="preserve">I, (Alihan Djamankulov), student ID# (2033628), certify that I have contributed to this deliverable, (signature – this can be a scanned image, or an electronic signature). </w:t>
+        <w:t>I, (</w:t>
+      </w:r>
+      <w:proofErr w:type="spellStart"/>
+      <w:r>
+        <w:rPr>
+          <w:rFonts w:ascii="Times New Roman" w:hAnsi="Times New Roman" w:cs="Times New Roman"/>
+          <w:sz w:val="28"/>
+          <w:szCs w:val="28"/>
+          <w:lang w:val="en-US"/>
+        </w:rPr>
+        <w:t>Alihan</w:t>
+      </w:r>
+      <w:proofErr w:type="spellEnd"/>
+      <w:r>
+        <w:rPr>
+          <w:rFonts w:ascii="Times New Roman" w:hAnsi="Times New Roman" w:cs="Times New Roman"/>
+          <w:sz w:val="28"/>
+          <w:szCs w:val="28"/>
+          <w:lang w:val="en-US"/>
+        </w:rPr>
+        <w:t xml:space="preserve"> </w:t>
+      </w:r>
+      <w:proofErr w:type="spellStart"/>
+      <w:r>
+        <w:rPr>
+          <w:rFonts w:ascii="Times New Roman" w:hAnsi="Times New Roman" w:cs="Times New Roman"/>
+          <w:sz w:val="28"/>
+          <w:szCs w:val="28"/>
+          <w:lang w:val="en-US"/>
+        </w:rPr>
+        <w:t>Djamankulov</w:t>
+      </w:r>
+      <w:proofErr w:type="spellEnd"/>
+      <w:r>
+        <w:rPr>
+          <w:rFonts w:ascii="Times New Roman" w:hAnsi="Times New Roman" w:cs="Times New Roman"/>
+          <w:sz w:val="28"/>
+          <w:szCs w:val="28"/>
+          <w:lang w:val="en-US"/>
+        </w:rPr>
+        <w:t xml:space="preserve">), student ID# (2033628), certify that I have contributed to this deliverable, (signature – this can be a scanned image, or an electronic signature). </w:t>
       </w:r>
     </w:p>
     <w:p>
@@ -1195,6 +1718,162 @@
           <w:lang w:val="en-US"/>
         </w:rPr>
       </w:pPr>
+      <w:r>
+        <w:rPr>
+          <w:rFonts w:ascii="Times New Roman" w:hAnsi="Times New Roman" w:cs="Times New Roman"/>
+          <w:noProof/>
+          <w:sz w:val="28"/>
+          <w:szCs w:val="28"/>
+          <w:lang w:val="en-US"/>
+        </w:rPr>
+        <mc:AlternateContent>
+          <mc:Choice Requires="wps">
+            <w:drawing>
+              <wp:anchor distT="45720" distB="45720" distL="114300" distR="114300" simplePos="0" relativeHeight="251665408" behindDoc="0" locked="0" layoutInCell="1" allowOverlap="1" wp14:anchorId="26308C6F" wp14:editId="19742CBC">
+                <wp:simplePos x="0" y="0"/>
+                <wp:positionH relativeFrom="column">
+                  <wp:posOffset>209550</wp:posOffset>
+                </wp:positionH>
+                <wp:positionV relativeFrom="paragraph">
+                  <wp:posOffset>271780</wp:posOffset>
+                </wp:positionV>
+                <wp:extent cx="1405255" cy="316230"/>
+                <wp:effectExtent l="0" t="0" r="0" b="7620"/>
+                <wp:wrapNone/>
+                <wp:docPr id="8" name="Text Box 2"/>
+                <wp:cNvGraphicFramePr>
+                  <a:graphicFrameLocks xmlns:a="http://schemas.openxmlformats.org/drawingml/2006/main"/>
+                </wp:cNvGraphicFramePr>
+                <a:graphic xmlns:a="http://schemas.openxmlformats.org/drawingml/2006/main">
+                  <a:graphicData uri="http://schemas.microsoft.com/office/word/2010/wordprocessingShape">
+                    <wps:wsp>
+                      <wps:cNvSpPr txBox="1">
+                        <a:spLocks noChangeArrowheads="1"/>
+                      </wps:cNvSpPr>
+                      <wps:spPr bwMode="auto">
+                        <a:xfrm>
+                          <a:off x="0" y="0"/>
+                          <a:ext cx="1405255" cy="316230"/>
+                        </a:xfrm>
+                        <a:prstGeom prst="rect">
+                          <a:avLst/>
+                        </a:prstGeom>
+                        <a:noFill/>
+                        <a:ln>
+                          <a:noFill/>
+                        </a:ln>
+                      </wps:spPr>
+                      <wps:style>
+                        <a:lnRef idx="0">
+                          <a:scrgbClr r="0" g="0" b="0"/>
+                        </a:lnRef>
+                        <a:fillRef idx="0">
+                          <a:scrgbClr r="0" g="0" b="0"/>
+                        </a:fillRef>
+                        <a:effectRef idx="0">
+                          <a:scrgbClr r="0" g="0" b="0"/>
+                        </a:effectRef>
+                        <a:fontRef idx="minor">
+                          <a:schemeClr val="dk1"/>
+                        </a:fontRef>
+                      </wps:style>
+                      <wps:txbx>
+                        <w:txbxContent>
+                          <w:p>
+                            <w:pPr>
+                              <w:jc w:val="center"/>
+                              <w:rPr>
+                                <w:lang w:val="en-US"/>
+                              </w:rPr>
+                            </w:pPr>
+                            <w:proofErr w:type="spellStart"/>
+                            <w:r>
+                              <w:rPr>
+                                <w:rFonts w:ascii="Times New Roman" w:hAnsi="Times New Roman" w:cs="Times New Roman"/>
+                                <w:lang w:val="en-US"/>
+                              </w:rPr>
+                              <w:t>Alihan</w:t>
+                            </w:r>
+                            <w:proofErr w:type="spellEnd"/>
+                            <w:r>
+                              <w:rPr>
+                                <w:rFonts w:ascii="Times New Roman" w:hAnsi="Times New Roman" w:cs="Times New Roman"/>
+                                <w:lang w:val="en-US"/>
+                              </w:rPr>
+                              <w:t xml:space="preserve"> </w:t>
+                            </w:r>
+                            <w:proofErr w:type="spellStart"/>
+                            <w:r>
+                              <w:rPr>
+                                <w:rFonts w:ascii="Times New Roman" w:hAnsi="Times New Roman" w:cs="Times New Roman"/>
+                                <w:lang w:val="en-US"/>
+                              </w:rPr>
+                              <w:t>Djamankulov</w:t>
+                            </w:r>
+                            <w:proofErr w:type="spellEnd"/>
+                          </w:p>
+                        </w:txbxContent>
+                      </wps:txbx>
+                      <wps:bodyPr rot="0" vert="horz" wrap="square" lIns="91440" tIns="45720" rIns="91440" bIns="45720" anchor="t" anchorCtr="0">
+                        <a:noAutofit/>
+                      </wps:bodyPr>
+                    </wps:wsp>
+                  </a:graphicData>
+                </a:graphic>
+                <wp14:sizeRelH relativeFrom="margin">
+                  <wp14:pctWidth>0</wp14:pctWidth>
+                </wp14:sizeRelH>
+                <wp14:sizeRelV relativeFrom="margin">
+                  <wp14:pctHeight>0</wp14:pctHeight>
+                </wp14:sizeRelV>
+              </wp:anchor>
+            </w:drawing>
+          </mc:Choice>
+          <mc:Fallback>
+            <w:pict>
+              <v:shape w14:anchorId="26308C6F" id="_x0000_s1029" type="#_x0000_t202" style="position:absolute;margin-left:16.5pt;margin-top:21.4pt;width:110.65pt;height:24.9pt;z-index:251665408;visibility:visible;mso-wrap-style:square;mso-width-percent:0;mso-height-percent:0;mso-wrap-distance-left:9pt;mso-wrap-distance-top:3.6pt;mso-wrap-distance-right:9pt;mso-wrap-distance-bottom:3.6pt;mso-position-horizontal:absolute;mso-position-horizontal-relative:text;mso-position-vertical:absolute;mso-position-vertical-relative:text;mso-width-percent:0;mso-height-percent:0;mso-width-relative:margin;mso-height-relative:margin;v-text-anchor:top" o:gfxdata="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" filled="f" stroked="f">
+                <v:textbox>
+                  <w:txbxContent>
+                    <w:p>
+                      <w:pPr>
+                        <w:jc w:val="center"/>
+                        <w:rPr>
+                          <w:lang w:val="en-US"/>
+                        </w:rPr>
+                      </w:pPr>
+                      <w:proofErr w:type="spellStart"/>
+                      <w:r>
+                        <w:rPr>
+                          <w:rFonts w:ascii="Times New Roman" w:hAnsi="Times New Roman" w:cs="Times New Roman"/>
+                          <w:lang w:val="en-US"/>
+                        </w:rPr>
+                        <w:t>Alihan</w:t>
+                      </w:r>
+                      <w:proofErr w:type="spellEnd"/>
+                      <w:r>
+                        <w:rPr>
+                          <w:rFonts w:ascii="Times New Roman" w:hAnsi="Times New Roman" w:cs="Times New Roman"/>
+                          <w:lang w:val="en-US"/>
+                        </w:rPr>
+                        <w:t xml:space="preserve"> </w:t>
+                      </w:r>
+                      <w:proofErr w:type="spellStart"/>
+                      <w:r>
+                        <w:rPr>
+                          <w:rFonts w:ascii="Times New Roman" w:hAnsi="Times New Roman" w:cs="Times New Roman"/>
+                          <w:lang w:val="en-US"/>
+                        </w:rPr>
+                        <w:t>Djamankulov</w:t>
+                      </w:r>
+                      <w:proofErr w:type="spellEnd"/>
+                    </w:p>
+                  </w:txbxContent>
+                </v:textbox>
+              </v:shape>
+            </w:pict>
+          </mc:Fallback>
+        </mc:AlternateContent>
+      </w:r>
       <w:r>
         <w:rPr>
           <w:rFonts w:ascii="Times New Roman" w:hAnsi="Times New Roman" w:cs="Times New Roman"/>
@@ -1227,7 +1906,27 @@
           <w:szCs w:val="28"/>
           <w:lang w:val="en-US"/>
         </w:rPr>
-        <w:t>I, (Ibrahim Awad), student ID# (2032818), certify that I have contributed to this deliverable, (signature – this can be a scanned image, or an electronic signature).</w:t>
+        <w:t xml:space="preserve">I, (Ibrahim </w:t>
+      </w:r>
+      <w:proofErr w:type="spellStart"/>
+      <w:r>
+        <w:rPr>
+          <w:rFonts w:ascii="Times New Roman" w:hAnsi="Times New Roman" w:cs="Times New Roman"/>
+          <w:sz w:val="28"/>
+          <w:szCs w:val="28"/>
+          <w:lang w:val="en-US"/>
+        </w:rPr>
+        <w:t>Awad</w:t>
+      </w:r>
+      <w:proofErr w:type="spellEnd"/>
+      <w:r>
+        <w:rPr>
+          <w:rFonts w:ascii="Times New Roman" w:hAnsi="Times New Roman" w:cs="Times New Roman"/>
+          <w:sz w:val="28"/>
+          <w:szCs w:val="28"/>
+          <w:lang w:val="en-US"/>
+        </w:rPr>
+        <w:t>), student ID# (2032818), certify that I have contributed to this deliverable, (signature – this can be a scanned image, or an electronic signature).</w:t>
       </w:r>
     </w:p>
     <w:p>
@@ -1239,6 +1938,144 @@
           <w:szCs w:val="32"/>
         </w:rPr>
       </w:pPr>
+      <w:r>
+        <w:rPr>
+          <w:rFonts w:ascii="Times New Roman" w:hAnsi="Times New Roman" w:cs="Times New Roman"/>
+          <w:noProof/>
+          <w:sz w:val="28"/>
+          <w:szCs w:val="28"/>
+          <w:lang w:val="en-US"/>
+        </w:rPr>
+        <mc:AlternateContent>
+          <mc:Choice Requires="wps">
+            <w:drawing>
+              <wp:anchor distT="45720" distB="45720" distL="114300" distR="114300" simplePos="0" relativeHeight="251667456" behindDoc="0" locked="0" layoutInCell="1" allowOverlap="1" wp14:anchorId="029372DA" wp14:editId="479420B1">
+                <wp:simplePos x="0" y="0"/>
+                <wp:positionH relativeFrom="column">
+                  <wp:posOffset>211455</wp:posOffset>
+                </wp:positionH>
+                <wp:positionV relativeFrom="paragraph">
+                  <wp:posOffset>285115</wp:posOffset>
+                </wp:positionV>
+                <wp:extent cx="1076325" cy="297180"/>
+                <wp:effectExtent l="0" t="0" r="0" b="7620"/>
+                <wp:wrapNone/>
+                <wp:docPr id="9" name="Text Box 2"/>
+                <wp:cNvGraphicFramePr>
+                  <a:graphicFrameLocks xmlns:a="http://schemas.openxmlformats.org/drawingml/2006/main"/>
+                </wp:cNvGraphicFramePr>
+                <a:graphic xmlns:a="http://schemas.openxmlformats.org/drawingml/2006/main">
+                  <a:graphicData uri="http://schemas.microsoft.com/office/word/2010/wordprocessingShape">
+                    <wps:wsp>
+                      <wps:cNvSpPr txBox="1">
+                        <a:spLocks noChangeArrowheads="1"/>
+                      </wps:cNvSpPr>
+                      <wps:spPr bwMode="auto">
+                        <a:xfrm>
+                          <a:off x="0" y="0"/>
+                          <a:ext cx="1076325" cy="297180"/>
+                        </a:xfrm>
+                        <a:prstGeom prst="rect">
+                          <a:avLst/>
+                        </a:prstGeom>
+                        <a:noFill/>
+                        <a:ln>
+                          <a:noFill/>
+                        </a:ln>
+                      </wps:spPr>
+                      <wps:style>
+                        <a:lnRef idx="0">
+                          <a:scrgbClr r="0" g="0" b="0"/>
+                        </a:lnRef>
+                        <a:fillRef idx="0">
+                          <a:scrgbClr r="0" g="0" b="0"/>
+                        </a:fillRef>
+                        <a:effectRef idx="0">
+                          <a:scrgbClr r="0" g="0" b="0"/>
+                        </a:effectRef>
+                        <a:fontRef idx="minor">
+                          <a:schemeClr val="dk1"/>
+                        </a:fontRef>
+                      </wps:style>
+                      <wps:txbx>
+                        <w:txbxContent>
+                          <w:p>
+                            <w:pPr>
+                              <w:jc w:val="center"/>
+                              <w:rPr>
+                                <w:lang w:val="en-US"/>
+                              </w:rPr>
+                            </w:pPr>
+                            <w:r>
+                              <w:rPr>
+                                <w:rFonts w:ascii="Times New Roman" w:hAnsi="Times New Roman" w:cs="Times New Roman"/>
+                                <w:lang w:val="en-US"/>
+                              </w:rPr>
+                              <w:t xml:space="preserve">Ibrahim </w:t>
+                            </w:r>
+                            <w:proofErr w:type="spellStart"/>
+                            <w:r>
+                              <w:rPr>
+                                <w:rFonts w:ascii="Times New Roman" w:hAnsi="Times New Roman" w:cs="Times New Roman"/>
+                                <w:lang w:val="en-US"/>
+                              </w:rPr>
+                              <w:t>Awad</w:t>
+                            </w:r>
+                            <w:proofErr w:type="spellEnd"/>
+                          </w:p>
+                        </w:txbxContent>
+                      </wps:txbx>
+                      <wps:bodyPr rot="0" vert="horz" wrap="square" lIns="91440" tIns="45720" rIns="91440" bIns="45720" anchor="t" anchorCtr="0">
+                        <a:noAutofit/>
+                      </wps:bodyPr>
+                    </wps:wsp>
+                  </a:graphicData>
+                </a:graphic>
+                <wp14:sizeRelH relativeFrom="margin">
+                  <wp14:pctWidth>0</wp14:pctWidth>
+                </wp14:sizeRelH>
+                <wp14:sizeRelV relativeFrom="margin">
+                  <wp14:pctHeight>0</wp14:pctHeight>
+                </wp14:sizeRelV>
+              </wp:anchor>
+            </w:drawing>
+          </mc:Choice>
+          <mc:Fallback>
+            <w:pict>
+              <v:shape w14:anchorId="029372DA" id="_x0000_s1030" type="#_x0000_t202" style="position:absolute;margin-left:16.65pt;margin-top:22.45pt;width:84.75pt;height:23.4pt;z-index:251667456;visibility:visible;mso-wrap-style:square;mso-width-percent:0;mso-height-percent:0;mso-wrap-distance-left:9pt;mso-wrap-distance-top:3.6pt;mso-wrap-distance-right:9pt;mso-wrap-distance-bottom:3.6pt;mso-position-horizontal:absolute;mso-position-horizontal-relative:text;mso-position-vertical:absolute;mso-position-vertical-relative:text;mso-width-percent:0;mso-height-percent:0;mso-width-relative:margin;mso-height-relative:margin;v-text-anchor:top" o:gfxdata="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" filled="f" stroked="f">
+                <v:textbox>
+                  <w:txbxContent>
+                    <w:p>
+                      <w:pPr>
+                        <w:jc w:val="center"/>
+                        <w:rPr>
+                          <w:lang w:val="en-US"/>
+                        </w:rPr>
+                      </w:pPr>
+                      <w:r>
+                        <w:rPr>
+                          <w:rFonts w:ascii="Times New Roman" w:hAnsi="Times New Roman" w:cs="Times New Roman"/>
+                          <w:lang w:val="en-US"/>
+                        </w:rPr>
+                        <w:t xml:space="preserve">Ibrahim </w:t>
+                      </w:r>
+                      <w:proofErr w:type="spellStart"/>
+                      <w:r>
+                        <w:rPr>
+                          <w:rFonts w:ascii="Times New Roman" w:hAnsi="Times New Roman" w:cs="Times New Roman"/>
+                          <w:lang w:val="en-US"/>
+                        </w:rPr>
+                        <w:t>Awad</w:t>
+                      </w:r>
+                      <w:proofErr w:type="spellEnd"/>
+                    </w:p>
+                  </w:txbxContent>
+                </v:textbox>
+              </v:shape>
+            </w:pict>
+          </mc:Fallback>
+        </mc:AlternateContent>
+      </w:r>
       <w:r>
         <w:rPr>
           <w:rFonts w:ascii="Times New Roman" w:hAnsi="Times New Roman" w:cs="Times New Roman"/>
@@ -11934,8 +12771,18 @@
                 <w:color w:val="000000"/>
                 <w:lang w:eastAsia="en-CA"/>
               </w:rPr>
-              <w:t>, OP-RequestFromCaller</w:t>
-            </w:r>
+              <w:t>, OP-</w:t>
+            </w:r>
+            <w:proofErr w:type="spellStart"/>
+            <w:r>
+              <w:rPr>
+                <w:rFonts w:ascii="Times New Roman" w:eastAsia="Times New Roman" w:hAnsi="Times New Roman" w:cs="Times New Roman"/>
+                <w:color w:val="000000"/>
+                <w:lang w:eastAsia="en-CA"/>
+              </w:rPr>
+              <w:t>RequestFromCaller</w:t>
+            </w:r>
+            <w:proofErr w:type="spellEnd"/>
           </w:p>
         </w:tc>
       </w:tr>
@@ -13533,7 +14380,6 @@
       <w:pPr>
         <w:spacing w:line="259" w:lineRule="auto"/>
         <w:rPr>
-          <w:rStyle w:val="eop"/>
           <w:rFonts w:ascii="Times New Roman" w:eastAsia="Times New Roman" w:hAnsi="Times New Roman" w:cs="Times New Roman"/>
           <w:lang w:eastAsia="en-CA"/>
         </w:rPr>
@@ -13543,28 +14389,8 @@
           <w:rStyle w:val="eop"/>
           <w:rFonts w:ascii="Times New Roman" w:hAnsi="Times New Roman" w:cs="Times New Roman"/>
         </w:rPr>
-        <w:lastRenderedPageBreak/>
         <w:br w:type="page"/>
       </w:r>
-    </w:p>
-    <w:p>
-      <w:pPr>
-        <w:pStyle w:val="paragraph"/>
-        <w:spacing w:before="0" w:beforeAutospacing="0" w:after="0" w:afterAutospacing="0"/>
-        <w:textAlignment w:val="baseline"/>
-        <w:rPr>
-          <w:rStyle w:val="eop"/>
-          <w:sz w:val="22"/>
-          <w:szCs w:val="22"/>
-        </w:rPr>
-      </w:pPr>
-    </w:p>
-    <w:p>
-      <w:pPr>
-        <w:pStyle w:val="paragraph"/>
-        <w:spacing w:before="0" w:beforeAutospacing="0" w:after="0" w:afterAutospacing="0"/>
-        <w:textAlignment w:val="baseline"/>
-      </w:pPr>
       <w:r>
         <w:rPr>
           <w:rStyle w:val="normaltextrun"/>
@@ -13574,6 +14400,7 @@
           <w:szCs w:val="28"/>
           <w:lang w:val="en-US"/>
         </w:rPr>
+        <w:lastRenderedPageBreak/>
         <w:t>Appendix 4</w:t>
       </w:r>
       <w:r>
@@ -16926,6 +17753,7 @@
     <w:lsdException w:name="HTML Sample" w:semiHidden="1" w:unhideWhenUsed="1"/>
     <w:lsdException w:name="HTML Typewriter" w:semiHidden="1" w:unhideWhenUsed="1"/>
     <w:lsdException w:name="HTML Variable" w:semiHidden="1" w:unhideWhenUsed="1"/>
+    <w:lsdException w:name="Normal Table" w:semiHidden="1" w:unhideWhenUsed="1"/>
     <w:lsdException w:name="annotation subject" w:semiHidden="1" w:unhideWhenUsed="1"/>
     <w:lsdException w:name="No List" w:semiHidden="1" w:unhideWhenUsed="1"/>
     <w:lsdException w:name="Outline List 1" w:semiHidden="1" w:unhideWhenUsed="1"/>
@@ -16972,8 +17800,10 @@
     <w:lsdException w:name="Table Subtle 2" w:semiHidden="1" w:unhideWhenUsed="1"/>
     <w:lsdException w:name="Table Web 1" w:semiHidden="1" w:unhideWhenUsed="1"/>
     <w:lsdException w:name="Table Web 2" w:semiHidden="1" w:unhideWhenUsed="1"/>
+    <w:lsdException w:name="Table Web 3" w:semiHidden="1" w:unhideWhenUsed="1"/>
     <w:lsdException w:name="Balloon Text" w:semiHidden="1" w:unhideWhenUsed="1"/>
     <w:lsdException w:name="Table Grid" w:uiPriority="39"/>
+    <w:lsdException w:name="Table Theme" w:semiHidden="1" w:unhideWhenUsed="1"/>
     <w:lsdException w:name="Placeholder Text" w:semiHidden="1"/>
     <w:lsdException w:name="No Spacing" w:uiPriority="1" w:qFormat="1"/>
     <w:lsdException w:name="Light Shading" w:uiPriority="60"/>
@@ -17612,1111 +18442,6 @@
 </a:theme>
 </file>
 
-<file path=_xmlsignatures/sig1.xml><?xml version="1.0" encoding="utf-8"?>
-<Signature xmlns="http://www.w3.org/2000/09/xmldsig#" Id="idPackageSignature">
-  <SignedInfo>
-    <CanonicalizationMethod Algorithm="http://www.w3.org/TR/2001/REC-xml-c14n-20010315"/>
-    <SignatureMethod Algorithm="http://www.w3.org/2001/04/xmldsig-more#rsa-sha256"/>
-    <Reference Type="http://www.w3.org/2000/09/xmldsig#Object" URI="#idPackageObject">
-      <DigestMethod Algorithm="http://www.w3.org/2001/04/xmlenc#sha256"/>
-      <DigestValue>6XOImYvxz1ibvE54oyTh+Xu6xNkkjgRwrKXRqScqhVg=</DigestValue>
-    </Reference>
-    <Reference Type="http://www.w3.org/2000/09/xmldsig#Object" URI="#idOfficeObject">
-      <DigestMethod Algorithm="http://www.w3.org/2001/04/xmlenc#sha256"/>
-      <DigestValue>+D4i3OldL0iKv75wd1MGaVrvl2jQcdmQ2zSERxxQjV4=</DigestValue>
-    </Reference>
-    <Reference Type="http://uri.etsi.org/01903#SignedProperties" URI="#idSignedProperties">
-      <Transforms>
-        <Transform Algorithm="http://www.w3.org/TR/2001/REC-xml-c14n-20010315"/>
-      </Transforms>
-      <DigestMethod Algorithm="http://www.w3.org/2001/04/xmlenc#sha256"/>
-      <DigestValue>Tm5DelLrp8y5GmBcsZxzDw6QktX02gFUEUoTY3hi4d0=</DigestValue>
-    </Reference>
-    <Reference Type="http://www.w3.org/2000/09/xmldsig#Object" URI="#idValidSigLnImg">
-      <DigestMethod Algorithm="http://www.w3.org/2001/04/xmlenc#sha256"/>
-      <DigestValue>Vs68VmdtjV2xTXQ6w1we1jSvE1rrzE6UK69MRJpARRE=</DigestValue>
-    </Reference>
-    <Reference Type="http://www.w3.org/2000/09/xmldsig#Object" URI="#idInvalidSigLnImg">
-      <DigestMethod Algorithm="http://www.w3.org/2001/04/xmlenc#sha256"/>
-      <DigestValue>ssFaZFFd/ZxSyqydZdInmbWIJH1HYJSSaFANthQtbLk=</DigestValue>
-    </Reference>
-  </SignedInfo>
-  <SignatureValue>t8dsTqxrqmjavw+n0o7UQyMcoffWUp+D5my727LdhqYBoBAXJwSsdkhA7IOGE8PZ0igzRgJSLwwp
-c+PrHSItMqPo5cMUrDm5jwL1BjRtDXzZYM8ojIORKAoWot5PWvUmRq6bD2nhvij0sMs0wCwRu9d1
-u8gCoICXryt53h3BBN2UN6BaQECI45wnXTZ6x8AUicGY6z9l7n6LJJspAAelTBNwMkLmd1ZiPvyO
-f4Jbo/nK/AI2reQj52Qi9VfKvKxmUDq43SqwLdCcwIZAKV+TLb9oFarrJaGNGIkwOQyJGHdVLWGi
-E9kPI80z/hC2biRKaBwpgqjNZGuNFj6a0VUP/g==</SignatureValue>
-  <KeyInfo>
-    <X509Data>
-      <X509Certificate>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</X509Certificate>
-    </X509Data>
-  </KeyInfo>
-  <Object Id="idPackageObject">
-    <Manifest>
-      <Reference URI="/_rels/.rels?ContentType=application/vnd.openxmlformats-package.relationships+xml">
-        <Transforms>
-          <Transform Algorithm="http://schemas.openxmlformats.org/package/2006/RelationshipTransform">
-            <mdssi:RelationshipReference xmlns:mdssi="http://schemas.openxmlformats.org/package/2006/digital-signature" SourceId="rId1"/>
-          </Transform>
-          <Transform Algorithm="http://www.w3.org/TR/2001/REC-xml-c14n-20010315"/>
-        </Transforms>
-        <DigestMethod Algorithm="http://www.w3.org/2001/04/xmlenc#sha256"/>
-        <DigestValue>Mq3mDDWudLiaQFa1psBgLG+/en7p7r8re0MtlxnuiUI=</DigestValue>
-      </Reference>
-      <Reference URI="/word/_rels/document.xml.rels?ContentType=application/vnd.openxmlformats-package.relationships+xml">
-        <Transforms>
-          <Transform Algorithm="http://schemas.openxmlformats.org/package/2006/RelationshipTransform">
-            <mdssi:RelationshipReference xmlns:mdssi="http://schemas.openxmlformats.org/package/2006/digital-signature" SourceId="rId6"/>
-            <mdssi:RelationshipReference xmlns:mdssi="http://schemas.openxmlformats.org/package/2006/digital-signature" SourceId="rId11"/>
-            <mdssi:RelationshipReference xmlns:mdssi="http://schemas.openxmlformats.org/package/2006/digital-signature" SourceId="rId5"/>
-            <mdssi:RelationshipReference xmlns:mdssi="http://schemas.openxmlformats.org/package/2006/digital-signature" SourceId="rId15"/>
-            <mdssi:RelationshipReference xmlns:mdssi="http://schemas.openxmlformats.org/package/2006/digital-signature" SourceId="rId10"/>
-            <mdssi:RelationshipReference xmlns:mdssi="http://schemas.openxmlformats.org/package/2006/digital-signature" SourceId="rId19"/>
-            <mdssi:RelationshipReference xmlns:mdssi="http://schemas.openxmlformats.org/package/2006/digital-signature" SourceId="rId4"/>
-            <mdssi:RelationshipReference xmlns:mdssi="http://schemas.openxmlformats.org/package/2006/digital-signature" SourceId="rId9"/>
-            <mdssi:RelationshipReference xmlns:mdssi="http://schemas.openxmlformats.org/package/2006/digital-signature" SourceId="rId14"/>
-            <mdssi:RelationshipReference xmlns:mdssi="http://schemas.openxmlformats.org/package/2006/digital-signature" SourceId="rId8"/>
-            <mdssi:RelationshipReference xmlns:mdssi="http://schemas.openxmlformats.org/package/2006/digital-signature" SourceId="rId13"/>
-            <mdssi:RelationshipReference xmlns:mdssi="http://schemas.openxmlformats.org/package/2006/digital-signature" SourceId="rId18"/>
-            <mdssi:RelationshipReference xmlns:mdssi="http://schemas.openxmlformats.org/package/2006/digital-signature" SourceId="rId3"/>
-            <mdssi:RelationshipReference xmlns:mdssi="http://schemas.openxmlformats.org/package/2006/digital-signature" SourceId="rId7"/>
-            <mdssi:RelationshipReference xmlns:mdssi="http://schemas.openxmlformats.org/package/2006/digital-signature" SourceId="rId12"/>
-            <mdssi:RelationshipReference xmlns:mdssi="http://schemas.openxmlformats.org/package/2006/digital-signature" SourceId="rId17"/>
-            <mdssi:RelationshipReference xmlns:mdssi="http://schemas.openxmlformats.org/package/2006/digital-signature" SourceId="rId2"/>
-            <mdssi:RelationshipReference xmlns:mdssi="http://schemas.openxmlformats.org/package/2006/digital-signature" SourceId="rId16"/>
-            <mdssi:RelationshipReference xmlns:mdssi="http://schemas.openxmlformats.org/package/2006/digital-signature" SourceId="rId20"/>
-          </Transform>
-          <Transform Algorithm="http://www.w3.org/TR/2001/REC-xml-c14n-20010315"/>
-        </Transforms>
-        <DigestMethod Algorithm="http://www.w3.org/2001/04/xmlenc#sha256"/>
-        <DigestValue>QodJ0GPTSvBSZ1Pex8oM7n3CoigiYfVemw/D96AvFu0=</DigestValue>
-      </Reference>
-      <Reference URI="/word/document.xml?ContentType=application/vnd.openxmlformats-officedocument.wordprocessingml.document.main+xml">
-        <DigestMethod Algorithm="http://www.w3.org/2001/04/xmlenc#sha256"/>
-        <DigestValue>Q9FTQuATPz1nh0xxghKJWzUJ58InlbRzkZPYzgzRYEk=</DigestValue>
-      </Reference>
-      <Reference URI="/word/endnotes.xml?ContentType=application/vnd.openxmlformats-officedocument.wordprocessingml.endnotes+xml">
-        <DigestMethod Algorithm="http://www.w3.org/2001/04/xmlenc#sha256"/>
-        <DigestValue>Oen4TQALqDypR85HlUWg8pFS8kzCBfp9XOGtQkQotl4=</DigestValue>
-      </Reference>
-      <Reference URI="/word/fontTable.xml?ContentType=application/vnd.openxmlformats-officedocument.wordprocessingml.fontTable+xml">
-        <DigestMethod Algorithm="http://www.w3.org/2001/04/xmlenc#sha256"/>
-        <DigestValue>FSjNPNLzkqA5u29ib66qwAMS+cq7SFKGNHyXCpRYcjw=</DigestValue>
-      </Reference>
-      <Reference URI="/word/footer1.xml?ContentType=application/vnd.openxmlformats-officedocument.wordprocessingml.footer+xml">
-        <DigestMethod Algorithm="http://www.w3.org/2001/04/xmlenc#sha256"/>
-        <DigestValue>o+A4qL9B2Zr9jsei+hOqftaK7MgETUYyBHbvpuCTse0=</DigestValue>
-      </Reference>
-      <Reference URI="/word/footnotes.xml?ContentType=application/vnd.openxmlformats-officedocument.wordprocessingml.footnotes+xml">
-        <DigestMethod Algorithm="http://www.w3.org/2001/04/xmlenc#sha256"/>
-        <DigestValue>MZ4GXzQ0pIGDOiHzIXTuCcVq8tV22n/UwPNQePNsrDM=</DigestValue>
-      </Reference>
-      <Reference URI="/word/media/image1.emf?ContentType=image/x-emf">
-        <DigestMethod Algorithm="http://www.w3.org/2001/04/xmlenc#sha256"/>
-        <DigestValue>Bs96K0C4nGS2mgI6NYMkjLYQXpSBdW5HdrhqzGu9x34=</DigestValue>
-      </Reference>
-      <Reference URI="/word/media/image10.jpeg?ContentType=image/jpeg">
-        <DigestMethod Algorithm="http://www.w3.org/2001/04/xmlenc#sha256"/>
-        <DigestValue>1BjyXizPg53E2oC6jmq/JfXnGxij3zao1f6/n54rVzk=</DigestValue>
-      </Reference>
-      <Reference URI="/word/media/image2.emf?ContentType=image/x-emf">
-        <DigestMethod Algorithm="http://www.w3.org/2001/04/xmlenc#sha256"/>
-        <DigestValue>8AWmTGW628zEJz1B+F/3iJA6uX4Yo8pnzTbTRGbuYsg=</DigestValue>
-      </Reference>
-      <Reference URI="/word/media/image3.emf?ContentType=image/x-emf">
-        <DigestMethod Algorithm="http://www.w3.org/2001/04/xmlenc#sha256"/>
-        <DigestValue>fJl9ckIW5sTpjzqIeJZehGlaGdUrsDEBhl0qhecz+vc=</DigestValue>
-      </Reference>
-      <Reference URI="/word/media/image4.emf?ContentType=image/x-emf">
-        <DigestMethod Algorithm="http://www.w3.org/2001/04/xmlenc#sha256"/>
-        <DigestValue>1CK1WBQuYTxFQzd6kup0nSik1KPlT8KIHxfbDdD8VZY=</DigestValue>
-      </Reference>
-      <Reference URI="/word/media/image5.emf?ContentType=image/x-emf">
-        <DigestMethod Algorithm="http://www.w3.org/2001/04/xmlenc#sha256"/>
-        <DigestValue>nWcwhQTghEFU83pQAoufoWuFmeJQo5NKAxIaF//3hPc=</DigestValue>
-      </Reference>
-      <Reference URI="/word/media/image6.jpeg?ContentType=image/jpeg">
-        <DigestMethod Algorithm="http://www.w3.org/2001/04/xmlenc#sha256"/>
-        <DigestValue>bnpPmpwgWV6hqDc0WgGbc8om+uFHIy8BQfjURuXlEME=</DigestValue>
-      </Reference>
-      <Reference URI="/word/media/image7.jpeg?ContentType=image/jpeg">
-        <DigestMethod Algorithm="http://www.w3.org/2001/04/xmlenc#sha256"/>
-        <DigestValue>lUP8A82ERxtccJPtZBzNa/APjAr9DAq145BIDwF2T28=</DigestValue>
-      </Reference>
-      <Reference URI="/word/media/image8.jpeg?ContentType=image/jpeg">
-        <DigestMethod Algorithm="http://www.w3.org/2001/04/xmlenc#sha256"/>
-        <DigestValue>MK5++0hdwYshfLN0EcVEbxF3Hymu2wosrRP97BBNRIs=</DigestValue>
-      </Reference>
-      <Reference URI="/word/media/image9.png?ContentType=image/png">
-        <DigestMethod Algorithm="http://www.w3.org/2001/04/xmlenc#sha256"/>
-        <DigestValue>IV7mAQh14a7yL/dtFdAKRymcPmEdXCtIaKrBxb+pfNQ=</DigestValue>
-      </Reference>
-      <Reference URI="/word/numbering.xml?ContentType=application/vnd.openxmlformats-officedocument.wordprocessingml.numbering+xml">
-        <DigestMethod Algorithm="http://www.w3.org/2001/04/xmlenc#sha256"/>
-        <DigestValue>Twd3TNsEGHF/6Tk+zTEGLAgpVCvSSGS/qKFlpmYEFtw=</DigestValue>
-      </Reference>
-      <Reference URI="/word/settings.xml?ContentType=application/vnd.openxmlformats-officedocument.wordprocessingml.settings+xml">
-        <DigestMethod Algorithm="http://www.w3.org/2001/04/xmlenc#sha256"/>
-        <DigestValue>/HVVjJ1GnzOWnSb7mS5uNGLlWJYWREqjJ64ObnpfIPA=</DigestValue>
-      </Reference>
-      <Reference URI="/word/styles.xml?ContentType=application/vnd.openxmlformats-officedocument.wordprocessingml.styles+xml">
-        <DigestMethod Algorithm="http://www.w3.org/2001/04/xmlenc#sha256"/>
-        <DigestValue>otLsnlXKyTSXraIDf286fUCc9VknleDLz02HS3fuxgE=</DigestValue>
-      </Reference>
-      <Reference URI="/word/theme/theme1.xml?ContentType=application/vnd.openxmlformats-officedocument.theme+xml">
-        <DigestMethod Algorithm="http://www.w3.org/2001/04/xmlenc#sha256"/>
-        <DigestValue>cKcNhElHcsGFXsbC+aFuD8bMQb2wzjdDVj7ZQ7Y+B7g=</DigestValue>
-      </Reference>
-      <Reference URI="/word/webSettings.xml?ContentType=application/vnd.openxmlformats-officedocument.wordprocessingml.webSettings+xml">
-        <DigestMethod Algorithm="http://www.w3.org/2001/04/xmlenc#sha256"/>
-        <DigestValue>piGnGAFDUK0BLQQ1afyS93itM+hgW4/3gQ9PWqrPq3s=</DigestValue>
-      </Reference>
-    </Manifest>
-    <SignatureProperties>
-      <SignatureProperty Id="idSignatureTime" Target="#idPackageSignature">
-        <mdssi:SignatureTime xmlns:mdssi="http://schemas.openxmlformats.org/package/2006/digital-signature">
-          <mdssi:Format>YYYY-MM-DDThh:mm:ssTZD</mdssi:Format>
-          <mdssi:Value>2022-10-05T16:04:52Z</mdssi:Value>
-        </mdssi:SignatureTime>
-      </SignatureProperty>
-    </SignatureProperties>
-  </Object>
-  <Object Id="idOfficeObject">
-    <SignatureProperties>
-      <SignatureProperty Id="idOfficeV1Details" Target="#idPackageSignature">
-        <SignatureInfoV1 xmlns="http://schemas.microsoft.com/office/2006/digsig">
-          <SetupID>{93EF7EA1-30E4-45C6-B3F4-8F8DDF731657}</SetupID>
-          <SignatureText>Jiamin Yuan</SignatureText>
-          <SignatureImage/>
-          <SignatureComments/>
-          <WindowsVersion>10.0</WindowsVersion>
-          <OfficeVersion>16.0.15629/23</OfficeVersion>
-          <ApplicationVersion>16.0.15629</ApplicationVersion>
-          <Monitors>1</Monitors>
-          <HorizontalResolution>1920</HorizontalResolution>
-          <VerticalResolution>1080</VerticalResolution>
-          <ColorDepth>32</ColorDepth>
-          <SignatureProviderId>{00000000-0000-0000-0000-000000000000}</SignatureProviderId>
-          <SignatureProviderUrl/>
-          <SignatureProviderDetails>9</SignatureProviderDetails>
-          <SignatureType>2</SignatureType>
-        </SignatureInfoV1>
-      </SignatureProperty>
-    </SignatureProperties>
-  </Object>
-  <Object>
-    <xd:QualifyingProperties xmlns:xd="http://uri.etsi.org/01903/v1.3.2#" Target="#idPackageSignature">
-      <xd:SignedProperties Id="idSignedProperties">
-        <xd:SignedSignatureProperties>
-          <xd:SigningTime>2022-10-05T16:04:52Z</xd:SigningTime>
-          <xd:SigningCertificate>
-            <xd:Cert>
-              <xd:CertDigest>
-                <DigestMethod Algorithm="http://www.w3.org/2001/04/xmlenc#sha256"/>
-                <DigestValue>boGXwbsocFf0yQnHfJbJNUNG4N7RRAE/CYraysKmWXE=</DigestValue>
-              </xd:CertDigest>
-              <xd:IssuerSerial>
-                <X509IssuerName>C=CA, E=dpatel3153@gmail.com, CN=Dinal Patel</X509IssuerName>
-                <X509SerialNumber>567531628536718976657560</X509SerialNumber>
-              </xd:IssuerSerial>
-            </xd:Cert>
-          </xd:SigningCertificate>
-          <xd:SignaturePolicyIdentifier>
-            <xd:SignaturePolicyImplied/>
-          </xd:SignaturePolicyIdentifier>
-        </xd:SignedSignatureProperties>
-      </xd:SignedProperties>
-    </xd:QualifyingProperties>
-  </Object>
-  <Object Id="idValidSigLnImg">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</Object>
-  <Object Id="idInvalidSigLnImg">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</Object>
-</Signature>
-</file>
-
-<file path=_xmlsignatures/sig2.xml><?xml version="1.0" encoding="utf-8"?>
-<Signature xmlns="http://www.w3.org/2000/09/xmldsig#" Id="idPackageSignature">
-  <SignedInfo>
-    <CanonicalizationMethod Algorithm="http://www.w3.org/TR/2001/REC-xml-c14n-20010315"/>
-    <SignatureMethod Algorithm="http://www.w3.org/2001/04/xmldsig-more#rsa-sha256"/>
-    <Reference Type="http://www.w3.org/2000/09/xmldsig#Object" URI="#idPackageObject">
-      <DigestMethod Algorithm="http://www.w3.org/2001/04/xmlenc#sha256"/>
-      <DigestValue>R1PelU8m42mvhYKlfLowdC18Q6iN6Ro5+RFuQi7Ymnk=</DigestValue>
-    </Reference>
-    <Reference Type="http://www.w3.org/2000/09/xmldsig#Object" URI="#idOfficeObject">
-      <DigestMethod Algorithm="http://www.w3.org/2001/04/xmlenc#sha256"/>
-      <DigestValue>z/5imKdKm5SbJvd2a237r4s6ElVAckff0tiZaxXFiYg=</DigestValue>
-    </Reference>
-    <Reference Type="http://uri.etsi.org/01903#SignedProperties" URI="#idSignedProperties">
-      <Transforms>
-        <Transform Algorithm="http://www.w3.org/TR/2001/REC-xml-c14n-20010315"/>
-      </Transforms>
-      <DigestMethod Algorithm="http://www.w3.org/2001/04/xmlenc#sha256"/>
-      <DigestValue>4mbUgCLY/+QLQk78hS3chBmVE2AGwkcX0/PuyIbLklM=</DigestValue>
-    </Reference>
-    <Reference Type="http://www.w3.org/2000/09/xmldsig#Object" URI="#idValidSigLnImg">
-      <DigestMethod Algorithm="http://www.w3.org/2001/04/xmlenc#sha256"/>
-      <DigestValue>7z/ruETF0ZDO37U3JWeKLaSgzyC+XyrmVXgThMXikPA=</DigestValue>
-    </Reference>
-    <Reference Type="http://www.w3.org/2000/09/xmldsig#Object" URI="#idInvalidSigLnImg">
-      <DigestMethod Algorithm="http://www.w3.org/2001/04/xmlenc#sha256"/>
-      <DigestValue>Xq5j4Pmw6euofGFh2hy0MW6faY3QS4oqj9lnUSrrw3M=</DigestValue>
-    </Reference>
-  </SignedInfo>
-  <SignatureValue>gb2G7zbog9m8rjKCO7Lfw+EvA1WCVLm/gDHgCCsNviimbS/WpPnBfaUTDNuHuqzqx+CirHdeGnzN
-q4oXcX1+pnfQRNQsncFd8K+Bg3CAyCdVhXLM2qDhXsLc5RXYA3LX2Kr7+/z+RO2DAEUvN9+WP8Jp
-bl7LqFl4G10OVphzCB+ubRjNLwl3EmFkAfp4ibD2CbAOgJEUvZlPSLyTCLSonL/G0DD9Ysn3UMGQ
-r0V8EyJx1JRWzIFHWU1cLDFoXPBPrLUJxzbinW5gfE1EM8RC2G8tAvpoVSyW5o2zFovi7H80ipKF
-HnQbkdwmsk9Fsz368yPZkqPm7A5gjazmTMx6qQ==</SignatureValue>
-  <KeyInfo>
-    <X509Data>
-      <X509Certificate>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</X509Certificate>
-    </X509Data>
-  </KeyInfo>
-  <Object Id="idPackageObject">
-    <Manifest>
-      <Reference URI="/_rels/.rels?ContentType=application/vnd.openxmlformats-package.relationships+xml">
-        <Transforms>
-          <Transform Algorithm="http://schemas.openxmlformats.org/package/2006/RelationshipTransform">
-            <mdssi:RelationshipReference xmlns:mdssi="http://schemas.openxmlformats.org/package/2006/digital-signature" SourceId="rId1"/>
-          </Transform>
-          <Transform Algorithm="http://www.w3.org/TR/2001/REC-xml-c14n-20010315"/>
-        </Transforms>
-        <DigestMethod Algorithm="http://www.w3.org/2001/04/xmlenc#sha256"/>
-        <DigestValue>Mq3mDDWudLiaQFa1psBgLG+/en7p7r8re0MtlxnuiUI=</DigestValue>
-      </Reference>
-      <Reference URI="/word/_rels/document.xml.rels?ContentType=application/vnd.openxmlformats-package.relationships+xml">
-        <Transforms>
-          <Transform Algorithm="http://schemas.openxmlformats.org/package/2006/RelationshipTransform">
-            <mdssi:RelationshipReference xmlns:mdssi="http://schemas.openxmlformats.org/package/2006/digital-signature" SourceId="rId8"/>
-            <mdssi:RelationshipReference xmlns:mdssi="http://schemas.openxmlformats.org/package/2006/digital-signature" SourceId="rId13"/>
-            <mdssi:RelationshipReference xmlns:mdssi="http://schemas.openxmlformats.org/package/2006/digital-signature" SourceId="rId18"/>
-            <mdssi:RelationshipReference xmlns:mdssi="http://schemas.openxmlformats.org/package/2006/digital-signature" SourceId="rId3"/>
-            <mdssi:RelationshipReference xmlns:mdssi="http://schemas.openxmlformats.org/package/2006/digital-signature" SourceId="rId7"/>
-            <mdssi:RelationshipReference xmlns:mdssi="http://schemas.openxmlformats.org/package/2006/digital-signature" SourceId="rId12"/>
-            <mdssi:RelationshipReference xmlns:mdssi="http://schemas.openxmlformats.org/package/2006/digital-signature" SourceId="rId17"/>
-            <mdssi:RelationshipReference xmlns:mdssi="http://schemas.openxmlformats.org/package/2006/digital-signature" SourceId="rId2"/>
-            <mdssi:RelationshipReference xmlns:mdssi="http://schemas.openxmlformats.org/package/2006/digital-signature" SourceId="rId16"/>
-            <mdssi:RelationshipReference xmlns:mdssi="http://schemas.openxmlformats.org/package/2006/digital-signature" SourceId="rId20"/>
-            <mdssi:RelationshipReference xmlns:mdssi="http://schemas.openxmlformats.org/package/2006/digital-signature" SourceId="rId6"/>
-            <mdssi:RelationshipReference xmlns:mdssi="http://schemas.openxmlformats.org/package/2006/digital-signature" SourceId="rId11"/>
-            <mdssi:RelationshipReference xmlns:mdssi="http://schemas.openxmlformats.org/package/2006/digital-signature" SourceId="rId5"/>
-            <mdssi:RelationshipReference xmlns:mdssi="http://schemas.openxmlformats.org/package/2006/digital-signature" SourceId="rId15"/>
-            <mdssi:RelationshipReference xmlns:mdssi="http://schemas.openxmlformats.org/package/2006/digital-signature" SourceId="rId10"/>
-            <mdssi:RelationshipReference xmlns:mdssi="http://schemas.openxmlformats.org/package/2006/digital-signature" SourceId="rId19"/>
-            <mdssi:RelationshipReference xmlns:mdssi="http://schemas.openxmlformats.org/package/2006/digital-signature" SourceId="rId4"/>
-            <mdssi:RelationshipReference xmlns:mdssi="http://schemas.openxmlformats.org/package/2006/digital-signature" SourceId="rId9"/>
-            <mdssi:RelationshipReference xmlns:mdssi="http://schemas.openxmlformats.org/package/2006/digital-signature" SourceId="rId14"/>
-          </Transform>
-          <Transform Algorithm="http://www.w3.org/TR/2001/REC-xml-c14n-20010315"/>
-        </Transforms>
-        <DigestMethod Algorithm="http://www.w3.org/2001/04/xmlenc#sha256"/>
-        <DigestValue>QodJ0GPTSvBSZ1Pex8oM7n3CoigiYfVemw/D96AvFu0=</DigestValue>
-      </Reference>
-      <Reference URI="/word/document.xml?ContentType=application/vnd.openxmlformats-officedocument.wordprocessingml.document.main+xml">
-        <DigestMethod Algorithm="http://www.w3.org/2001/04/xmlenc#sha256"/>
-        <DigestValue>Q9FTQuATPz1nh0xxghKJWzUJ58InlbRzkZPYzgzRYEk=</DigestValue>
-      </Reference>
-      <Reference URI="/word/endnotes.xml?ContentType=application/vnd.openxmlformats-officedocument.wordprocessingml.endnotes+xml">
-        <DigestMethod Algorithm="http://www.w3.org/2001/04/xmlenc#sha256"/>
-        <DigestValue>Oen4TQALqDypR85HlUWg8pFS8kzCBfp9XOGtQkQotl4=</DigestValue>
-      </Reference>
-      <Reference URI="/word/fontTable.xml?ContentType=application/vnd.openxmlformats-officedocument.wordprocessingml.fontTable+xml">
-        <DigestMethod Algorithm="http://www.w3.org/2001/04/xmlenc#sha256"/>
-        <DigestValue>FSjNPNLzkqA5u29ib66qwAMS+cq7SFKGNHyXCpRYcjw=</DigestValue>
-      </Reference>
-      <Reference URI="/word/footer1.xml?ContentType=application/vnd.openxmlformats-officedocument.wordprocessingml.footer+xml">
-        <DigestMethod Algorithm="http://www.w3.org/2001/04/xmlenc#sha256"/>
-        <DigestValue>o+A4qL9B2Zr9jsei+hOqftaK7MgETUYyBHbvpuCTse0=</DigestValue>
-      </Reference>
-      <Reference URI="/word/footnotes.xml?ContentType=application/vnd.openxmlformats-officedocument.wordprocessingml.footnotes+xml">
-        <DigestMethod Algorithm="http://www.w3.org/2001/04/xmlenc#sha256"/>
-        <DigestValue>MZ4GXzQ0pIGDOiHzIXTuCcVq8tV22n/UwPNQePNsrDM=</DigestValue>
-      </Reference>
-      <Reference URI="/word/media/image1.emf?ContentType=image/x-emf">
-        <DigestMethod Algorithm="http://www.w3.org/2001/04/xmlenc#sha256"/>
-        <DigestValue>Bs96K0C4nGS2mgI6NYMkjLYQXpSBdW5HdrhqzGu9x34=</DigestValue>
-      </Reference>
-      <Reference URI="/word/media/image10.jpeg?ContentType=image/jpeg">
-        <DigestMethod Algorithm="http://www.w3.org/2001/04/xmlenc#sha256"/>
-        <DigestValue>1BjyXizPg53E2oC6jmq/JfXnGxij3zao1f6/n54rVzk=</DigestValue>
-      </Reference>
-      <Reference URI="/word/media/image2.emf?ContentType=image/x-emf">
-        <DigestMethod Algorithm="http://www.w3.org/2001/04/xmlenc#sha256"/>
-        <DigestValue>8AWmTGW628zEJz1B+F/3iJA6uX4Yo8pnzTbTRGbuYsg=</DigestValue>
-      </Reference>
-      <Reference URI="/word/media/image3.emf?ContentType=image/x-emf">
-        <DigestMethod Algorithm="http://www.w3.org/2001/04/xmlenc#sha256"/>
-        <DigestValue>fJl9ckIW5sTpjzqIeJZehGlaGdUrsDEBhl0qhecz+vc=</DigestValue>
-      </Reference>
-      <Reference URI="/word/media/image4.emf?ContentType=image/x-emf">
-        <DigestMethod Algorithm="http://www.w3.org/2001/04/xmlenc#sha256"/>
-        <DigestValue>1CK1WBQuYTxFQzd6kup0nSik1KPlT8KIHxfbDdD8VZY=</DigestValue>
-      </Reference>
-      <Reference URI="/word/media/image5.emf?ContentType=image/x-emf">
-        <DigestMethod Algorithm="http://www.w3.org/2001/04/xmlenc#sha256"/>
-        <DigestValue>nWcwhQTghEFU83pQAoufoWuFmeJQo5NKAxIaF//3hPc=</DigestValue>
-      </Reference>
-      <Reference URI="/word/media/image6.jpeg?ContentType=image/jpeg">
-        <DigestMethod Algorithm="http://www.w3.org/2001/04/xmlenc#sha256"/>
-        <DigestValue>bnpPmpwgWV6hqDc0WgGbc8om+uFHIy8BQfjURuXlEME=</DigestValue>
-      </Reference>
-      <Reference URI="/word/media/image7.jpeg?ContentType=image/jpeg">
-        <DigestMethod Algorithm="http://www.w3.org/2001/04/xmlenc#sha256"/>
-        <DigestValue>lUP8A82ERxtccJPtZBzNa/APjAr9DAq145BIDwF2T28=</DigestValue>
-      </Reference>
-      <Reference URI="/word/media/image8.jpeg?ContentType=image/jpeg">
-        <DigestMethod Algorithm="http://www.w3.org/2001/04/xmlenc#sha256"/>
-        <DigestValue>MK5++0hdwYshfLN0EcVEbxF3Hymu2wosrRP97BBNRIs=</DigestValue>
-      </Reference>
-      <Reference URI="/word/media/image9.png?ContentType=image/png">
-        <DigestMethod Algorithm="http://www.w3.org/2001/04/xmlenc#sha256"/>
-        <DigestValue>IV7mAQh14a7yL/dtFdAKRymcPmEdXCtIaKrBxb+pfNQ=</DigestValue>
-      </Reference>
-      <Reference URI="/word/numbering.xml?ContentType=application/vnd.openxmlformats-officedocument.wordprocessingml.numbering+xml">
-        <DigestMethod Algorithm="http://www.w3.org/2001/04/xmlenc#sha256"/>
-        <DigestValue>Twd3TNsEGHF/6Tk+zTEGLAgpVCvSSGS/qKFlpmYEFtw=</DigestValue>
-      </Reference>
-      <Reference URI="/word/settings.xml?ContentType=application/vnd.openxmlformats-officedocument.wordprocessingml.settings+xml">
-        <DigestMethod Algorithm="http://www.w3.org/2001/04/xmlenc#sha256"/>
-        <DigestValue>/HVVjJ1GnzOWnSb7mS5uNGLlWJYWREqjJ64ObnpfIPA=</DigestValue>
-      </Reference>
-      <Reference URI="/word/styles.xml?ContentType=application/vnd.openxmlformats-officedocument.wordprocessingml.styles+xml">
-        <DigestMethod Algorithm="http://www.w3.org/2001/04/xmlenc#sha256"/>
-        <DigestValue>otLsnlXKyTSXraIDf286fUCc9VknleDLz02HS3fuxgE=</DigestValue>
-      </Reference>
-      <Reference URI="/word/theme/theme1.xml?ContentType=application/vnd.openxmlformats-officedocument.theme+xml">
-        <DigestMethod Algorithm="http://www.w3.org/2001/04/xmlenc#sha256"/>
-        <DigestValue>cKcNhElHcsGFXsbC+aFuD8bMQb2wzjdDVj7ZQ7Y+B7g=</DigestValue>
-      </Reference>
-      <Reference URI="/word/webSettings.xml?ContentType=application/vnd.openxmlformats-officedocument.wordprocessingml.webSettings+xml">
-        <DigestMethod Algorithm="http://www.w3.org/2001/04/xmlenc#sha256"/>
-        <DigestValue>piGnGAFDUK0BLQQ1afyS93itM+hgW4/3gQ9PWqrPq3s=</DigestValue>
-      </Reference>
-    </Manifest>
-    <SignatureProperties>
-      <SignatureProperty Id="idSignatureTime" Target="#idPackageSignature">
-        <mdssi:SignatureTime xmlns:mdssi="http://schemas.openxmlformats.org/package/2006/digital-signature">
-          <mdssi:Format>YYYY-MM-DDThh:mm:ssTZD</mdssi:Format>
-          <mdssi:Value>2022-10-05T16:05:07Z</mdssi:Value>
-        </mdssi:SignatureTime>
-      </SignatureProperty>
-    </SignatureProperties>
-  </Object>
-  <Object Id="idOfficeObject">
-    <SignatureProperties>
-      <SignatureProperty Id="idOfficeV1Details" Target="#idPackageSignature">
-        <SignatureInfoV1 xmlns="http://schemas.microsoft.com/office/2006/digsig">
-          <SetupID>{8119B359-08EB-42C5-A7BF-BF04A798C33E}</SetupID>
-          <SignatureText>Dinal Patel</SignatureText>
-          <SignatureImage/>
-          <SignatureComments/>
-          <WindowsVersion>10.0</WindowsVersion>
-          <OfficeVersion>16.0.15629/23</OfficeVersion>
-          <ApplicationVersion>16.0.15629</ApplicationVersion>
-          <Monitors>1</Monitors>
-          <HorizontalResolution>1920</HorizontalResolution>
-          <VerticalResolution>1080</VerticalResolution>
-          <ColorDepth>32</ColorDepth>
-          <SignatureProviderId>{00000000-0000-0000-0000-000000000000}</SignatureProviderId>
-          <SignatureProviderUrl/>
-          <SignatureProviderDetails>9</SignatureProviderDetails>
-          <SignatureType>2</SignatureType>
-        </SignatureInfoV1>
-      </SignatureProperty>
-    </SignatureProperties>
-  </Object>
-  <Object>
-    <xd:QualifyingProperties xmlns:xd="http://uri.etsi.org/01903/v1.3.2#" Target="#idPackageSignature">
-      <xd:SignedProperties Id="idSignedProperties">
-        <xd:SignedSignatureProperties>
-          <xd:SigningTime>2022-10-05T16:05:07Z</xd:SigningTime>
-          <xd:SigningCertificate>
-            <xd:Cert>
-              <xd:CertDigest>
-                <DigestMethod Algorithm="http://www.w3.org/2001/04/xmlenc#sha256"/>
-                <DigestValue>boGXwbsocFf0yQnHfJbJNUNG4N7RRAE/CYraysKmWXE=</DigestValue>
-              </xd:CertDigest>
-              <xd:IssuerSerial>
-                <X509IssuerName>C=CA, E=dpatel3153@gmail.com, CN=Dinal Patel</X509IssuerName>
-                <X509SerialNumber>567531628536718976657560</X509SerialNumber>
-              </xd:IssuerSerial>
-            </xd:Cert>
-          </xd:SigningCertificate>
-          <xd:SignaturePolicyIdentifier>
-            <xd:SignaturePolicyImplied/>
-          </xd:SignaturePolicyIdentifier>
-        </xd:SignedSignatureProperties>
-      </xd:SignedProperties>
-    </xd:QualifyingProperties>
-  </Object>
-  <Object Id="idValidSigLnImg">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</Object>
-  <Object Id="idInvalidSigLnImg">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</Object>
-</Signature>
-</file>
-
-<file path=_xmlsignatures/sig3.xml><?xml version="1.0" encoding="utf-8"?>
-<Signature xmlns="http://www.w3.org/2000/09/xmldsig#" Id="idPackageSignature">
-  <SignedInfo>
-    <CanonicalizationMethod Algorithm="http://www.w3.org/TR/2001/REC-xml-c14n-20010315"/>
-    <SignatureMethod Algorithm="http://www.w3.org/2001/04/xmldsig-more#rsa-sha256"/>
-    <Reference Type="http://www.w3.org/2000/09/xmldsig#Object" URI="#idPackageObject">
-      <DigestMethod Algorithm="http://www.w3.org/2001/04/xmlenc#sha256"/>
-      <DigestValue>v/hfCDwQilonOkiSTW6o2NpmTgp9D3ex/inxsXTNKWA=</DigestValue>
-    </Reference>
-    <Reference Type="http://www.w3.org/2000/09/xmldsig#Object" URI="#idOfficeObject">
-      <DigestMethod Algorithm="http://www.w3.org/2001/04/xmlenc#sha256"/>
-      <DigestValue>NxguVY8zKL/47MK4GXwe9RDKL8iG95zUQQ0E7lVRROg=</DigestValue>
-    </Reference>
-    <Reference Type="http://uri.etsi.org/01903#SignedProperties" URI="#idSignedProperties">
-      <Transforms>
-        <Transform Algorithm="http://www.w3.org/TR/2001/REC-xml-c14n-20010315"/>
-      </Transforms>
-      <DigestMethod Algorithm="http://www.w3.org/2001/04/xmlenc#sha256"/>
-      <DigestValue>xz5cN1dsS1y/IKV2uotlrF3azMksj9Rlr93J5U4fXsA=</DigestValue>
-    </Reference>
-    <Reference Type="http://www.w3.org/2000/09/xmldsig#Object" URI="#idValidSigLnImg">
-      <DigestMethod Algorithm="http://www.w3.org/2001/04/xmlenc#sha256"/>
-      <DigestValue>M60J4if55eD9QX4DGzf29rqgLPtzYW85TDe+1LV07jg=</DigestValue>
-    </Reference>
-    <Reference Type="http://www.w3.org/2000/09/xmldsig#Object" URI="#idInvalidSigLnImg">
-      <DigestMethod Algorithm="http://www.w3.org/2001/04/xmlenc#sha256"/>
-      <DigestValue>nsm/hudoAin+QyaPZxXIvNukJu1qJiPPjI0PBo2bDuw=</DigestValue>
-    </Reference>
-  </SignedInfo>
-  <SignatureValue>QECG2NqVNwXbAQl5GEYewbyiJHB0LBn8lPEcMJ5CT4E28tvDW7kzM/zG46oqt2t+y3s6R17EkmRA
-ttJFlvHeURjAkhbtc2014jcditOI911hCgd1ezvewhOZcA7TVgMjDq0MrTwU8nPJARXqrEq8tLmN
-l1zc+mob9hJcjOQuWzDqmkbsChkwdkiYOI9DGAZR1GEl0FjwTFvduweq3N1qDrnCSVMoKkLxwNHn
-UIpjIz1ENclx8JxIRkaGlB+lyVoN812DHy5wz5QDspJgn7/BaFnv+zBrQLYsP/cTg1SNA01bfs6I
-bGbEDqDISOgzNHMWOLIW6yRX7q7pJA8SYP87OQ==</SignatureValue>
-  <KeyInfo>
-    <X509Data>
-      <X509Certificate>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</X509Certificate>
-    </X509Data>
-  </KeyInfo>
-  <Object Id="idPackageObject">
-    <Manifest>
-      <Reference URI="/_rels/.rels?ContentType=application/vnd.openxmlformats-package.relationships+xml">
-        <Transforms>
-          <Transform Algorithm="http://schemas.openxmlformats.org/package/2006/RelationshipTransform">
-            <mdssi:RelationshipReference xmlns:mdssi="http://schemas.openxmlformats.org/package/2006/digital-signature" SourceId="rId1"/>
-          </Transform>
-          <Transform Algorithm="http://www.w3.org/TR/2001/REC-xml-c14n-20010315"/>
-        </Transforms>
-        <DigestMethod Algorithm="http://www.w3.org/2001/04/xmlenc#sha256"/>
-        <DigestValue>Mq3mDDWudLiaQFa1psBgLG+/en7p7r8re0MtlxnuiUI=</DigestValue>
-      </Reference>
-      <Reference URI="/word/_rels/document.xml.rels?ContentType=application/vnd.openxmlformats-package.relationships+xml">
-        <Transforms>
-          <Transform Algorithm="http://schemas.openxmlformats.org/package/2006/RelationshipTransform">
-            <mdssi:RelationshipReference xmlns:mdssi="http://schemas.openxmlformats.org/package/2006/digital-signature" SourceId="rId17"/>
-            <mdssi:RelationshipReference xmlns:mdssi="http://schemas.openxmlformats.org/package/2006/digital-signature" SourceId="rId2"/>
-            <mdssi:RelationshipReference xmlns:mdssi="http://schemas.openxmlformats.org/package/2006/digital-signature" SourceId="rId16"/>
-            <mdssi:RelationshipReference xmlns:mdssi="http://schemas.openxmlformats.org/package/2006/digital-signature" SourceId="rId20"/>
-            <mdssi:RelationshipReference xmlns:mdssi="http://schemas.openxmlformats.org/package/2006/digital-signature" SourceId="rId6"/>
-            <mdssi:RelationshipReference xmlns:mdssi="http://schemas.openxmlformats.org/package/2006/digital-signature" SourceId="rId11"/>
-            <mdssi:RelationshipReference xmlns:mdssi="http://schemas.openxmlformats.org/package/2006/digital-signature" SourceId="rId5"/>
-            <mdssi:RelationshipReference xmlns:mdssi="http://schemas.openxmlformats.org/package/2006/digital-signature" SourceId="rId15"/>
-            <mdssi:RelationshipReference xmlns:mdssi="http://schemas.openxmlformats.org/package/2006/digital-signature" SourceId="rId10"/>
-            <mdssi:RelationshipReference xmlns:mdssi="http://schemas.openxmlformats.org/package/2006/digital-signature" SourceId="rId19"/>
-            <mdssi:RelationshipReference xmlns:mdssi="http://schemas.openxmlformats.org/package/2006/digital-signature" SourceId="rId4"/>
-            <mdssi:RelationshipReference xmlns:mdssi="http://schemas.openxmlformats.org/package/2006/digital-signature" SourceId="rId9"/>
-            <mdssi:RelationshipReference xmlns:mdssi="http://schemas.openxmlformats.org/package/2006/digital-signature" SourceId="rId14"/>
-            <mdssi:RelationshipReference xmlns:mdssi="http://schemas.openxmlformats.org/package/2006/digital-signature" SourceId="rId8"/>
-            <mdssi:RelationshipReference xmlns:mdssi="http://schemas.openxmlformats.org/package/2006/digital-signature" SourceId="rId13"/>
-            <mdssi:RelationshipReference xmlns:mdssi="http://schemas.openxmlformats.org/package/2006/digital-signature" SourceId="rId18"/>
-            <mdssi:RelationshipReference xmlns:mdssi="http://schemas.openxmlformats.org/package/2006/digital-signature" SourceId="rId3"/>
-            <mdssi:RelationshipReference xmlns:mdssi="http://schemas.openxmlformats.org/package/2006/digital-signature" SourceId="rId7"/>
-            <mdssi:RelationshipReference xmlns:mdssi="http://schemas.openxmlformats.org/package/2006/digital-signature" SourceId="rId12"/>
-          </Transform>
-          <Transform Algorithm="http://www.w3.org/TR/2001/REC-xml-c14n-20010315"/>
-        </Transforms>
-        <DigestMethod Algorithm="http://www.w3.org/2001/04/xmlenc#sha256"/>
-        <DigestValue>QodJ0GPTSvBSZ1Pex8oM7n3CoigiYfVemw/D96AvFu0=</DigestValue>
-      </Reference>
-      <Reference URI="/word/document.xml?ContentType=application/vnd.openxmlformats-officedocument.wordprocessingml.document.main+xml">
-        <DigestMethod Algorithm="http://www.w3.org/2001/04/xmlenc#sha256"/>
-        <DigestValue>Q9FTQuATPz1nh0xxghKJWzUJ58InlbRzkZPYzgzRYEk=</DigestValue>
-      </Reference>
-      <Reference URI="/word/endnotes.xml?ContentType=application/vnd.openxmlformats-officedocument.wordprocessingml.endnotes+xml">
-        <DigestMethod Algorithm="http://www.w3.org/2001/04/xmlenc#sha256"/>
-        <DigestValue>Oen4TQALqDypR85HlUWg8pFS8kzCBfp9XOGtQkQotl4=</DigestValue>
-      </Reference>
-      <Reference URI="/word/fontTable.xml?ContentType=application/vnd.openxmlformats-officedocument.wordprocessingml.fontTable+xml">
-        <DigestMethod Algorithm="http://www.w3.org/2001/04/xmlenc#sha256"/>
-        <DigestValue>FSjNPNLzkqA5u29ib66qwAMS+cq7SFKGNHyXCpRYcjw=</DigestValue>
-      </Reference>
-      <Reference URI="/word/footer1.xml?ContentType=application/vnd.openxmlformats-officedocument.wordprocessingml.footer+xml">
-        <DigestMethod Algorithm="http://www.w3.org/2001/04/xmlenc#sha256"/>
-        <DigestValue>o+A4qL9B2Zr9jsei+hOqftaK7MgETUYyBHbvpuCTse0=</DigestValue>
-      </Reference>
-      <Reference URI="/word/footnotes.xml?ContentType=application/vnd.openxmlformats-officedocument.wordprocessingml.footnotes+xml">
-        <DigestMethod Algorithm="http://www.w3.org/2001/04/xmlenc#sha256"/>
-        <DigestValue>MZ4GXzQ0pIGDOiHzIXTuCcVq8tV22n/UwPNQePNsrDM=</DigestValue>
-      </Reference>
-      <Reference URI="/word/media/image1.emf?ContentType=image/x-emf">
-        <DigestMethod Algorithm="http://www.w3.org/2001/04/xmlenc#sha256"/>
-        <DigestValue>Bs96K0C4nGS2mgI6NYMkjLYQXpSBdW5HdrhqzGu9x34=</DigestValue>
-      </Reference>
-      <Reference URI="/word/media/image10.jpeg?ContentType=image/jpeg">
-        <DigestMethod Algorithm="http://www.w3.org/2001/04/xmlenc#sha256"/>
-        <DigestValue>1BjyXizPg53E2oC6jmq/JfXnGxij3zao1f6/n54rVzk=</DigestValue>
-      </Reference>
-      <Reference URI="/word/media/image2.emf?ContentType=image/x-emf">
-        <DigestMethod Algorithm="http://www.w3.org/2001/04/xmlenc#sha256"/>
-        <DigestValue>8AWmTGW628zEJz1B+F/3iJA6uX4Yo8pnzTbTRGbuYsg=</DigestValue>
-      </Reference>
-      <Reference URI="/word/media/image3.emf?ContentType=image/x-emf">
-        <DigestMethod Algorithm="http://www.w3.org/2001/04/xmlenc#sha256"/>
-        <DigestValue>fJl9ckIW5sTpjzqIeJZehGlaGdUrsDEBhl0qhecz+vc=</DigestValue>
-      </Reference>
-      <Reference URI="/word/media/image4.emf?ContentType=image/x-emf">
-        <DigestMethod Algorithm="http://www.w3.org/2001/04/xmlenc#sha256"/>
-        <DigestValue>1CK1WBQuYTxFQzd6kup0nSik1KPlT8KIHxfbDdD8VZY=</DigestValue>
-      </Reference>
-      <Reference URI="/word/media/image5.emf?ContentType=image/x-emf">
-        <DigestMethod Algorithm="http://www.w3.org/2001/04/xmlenc#sha256"/>
-        <DigestValue>nWcwhQTghEFU83pQAoufoWuFmeJQo5NKAxIaF//3hPc=</DigestValue>
-      </Reference>
-      <Reference URI="/word/media/image6.jpeg?ContentType=image/jpeg">
-        <DigestMethod Algorithm="http://www.w3.org/2001/04/xmlenc#sha256"/>
-        <DigestValue>bnpPmpwgWV6hqDc0WgGbc8om+uFHIy8BQfjURuXlEME=</DigestValue>
-      </Reference>
-      <Reference URI="/word/media/image7.jpeg?ContentType=image/jpeg">
-        <DigestMethod Algorithm="http://www.w3.org/2001/04/xmlenc#sha256"/>
-        <DigestValue>lUP8A82ERxtccJPtZBzNa/APjAr9DAq145BIDwF2T28=</DigestValue>
-      </Reference>
-      <Reference URI="/word/media/image8.jpeg?ContentType=image/jpeg">
-        <DigestMethod Algorithm="http://www.w3.org/2001/04/xmlenc#sha256"/>
-        <DigestValue>MK5++0hdwYshfLN0EcVEbxF3Hymu2wosrRP97BBNRIs=</DigestValue>
-      </Reference>
-      <Reference URI="/word/media/image9.png?ContentType=image/png">
-        <DigestMethod Algorithm="http://www.w3.org/2001/04/xmlenc#sha256"/>
-        <DigestValue>IV7mAQh14a7yL/dtFdAKRymcPmEdXCtIaKrBxb+pfNQ=</DigestValue>
-      </Reference>
-      <Reference URI="/word/numbering.xml?ContentType=application/vnd.openxmlformats-officedocument.wordprocessingml.numbering+xml">
-        <DigestMethod Algorithm="http://www.w3.org/2001/04/xmlenc#sha256"/>
-        <DigestValue>Twd3TNsEGHF/6Tk+zTEGLAgpVCvSSGS/qKFlpmYEFtw=</DigestValue>
-      </Reference>
-      <Reference URI="/word/settings.xml?ContentType=application/vnd.openxmlformats-officedocument.wordprocessingml.settings+xml">
-        <DigestMethod Algorithm="http://www.w3.org/2001/04/xmlenc#sha256"/>
-        <DigestValue>/HVVjJ1GnzOWnSb7mS5uNGLlWJYWREqjJ64ObnpfIPA=</DigestValue>
-      </Reference>
-      <Reference URI="/word/styles.xml?ContentType=application/vnd.openxmlformats-officedocument.wordprocessingml.styles+xml">
-        <DigestMethod Algorithm="http://www.w3.org/2001/04/xmlenc#sha256"/>
-        <DigestValue>otLsnlXKyTSXraIDf286fUCc9VknleDLz02HS3fuxgE=</DigestValue>
-      </Reference>
-      <Reference URI="/word/theme/theme1.xml?ContentType=application/vnd.openxmlformats-officedocument.theme+xml">
-        <DigestMethod Algorithm="http://www.w3.org/2001/04/xmlenc#sha256"/>
-        <DigestValue>cKcNhElHcsGFXsbC+aFuD8bMQb2wzjdDVj7ZQ7Y+B7g=</DigestValue>
-      </Reference>
-      <Reference URI="/word/webSettings.xml?ContentType=application/vnd.openxmlformats-officedocument.wordprocessingml.webSettings+xml">
-        <DigestMethod Algorithm="http://www.w3.org/2001/04/xmlenc#sha256"/>
-        <DigestValue>piGnGAFDUK0BLQQ1afyS93itM+hgW4/3gQ9PWqrPq3s=</DigestValue>
-      </Reference>
-    </Manifest>
-    <SignatureProperties>
-      <SignatureProperty Id="idSignatureTime" Target="#idPackageSignature">
-        <mdssi:SignatureTime xmlns:mdssi="http://schemas.openxmlformats.org/package/2006/digital-signature">
-          <mdssi:Format>YYYY-MM-DDThh:mm:ssTZD</mdssi:Format>
-          <mdssi:Value>2022-10-05T16:05:16Z</mdssi:Value>
-        </mdssi:SignatureTime>
-      </SignatureProperty>
-    </SignatureProperties>
-  </Object>
-  <Object Id="idOfficeObject">
-    <SignatureProperties>
-      <SignatureProperty Id="idOfficeV1Details" Target="#idPackageSignature">
-        <SignatureInfoV1 xmlns="http://schemas.microsoft.com/office/2006/digsig">
-          <SetupID>{37615B56-3E28-4C6B-AB2C-78EC6C11E010}</SetupID>
-          <SignatureText>Craig Justin Balibalos</SignatureText>
-          <SignatureImage/>
-          <SignatureComments/>
-          <WindowsVersion>10.0</WindowsVersion>
-          <OfficeVersion>16.0.15629/23</OfficeVersion>
-          <ApplicationVersion>16.0.15629</ApplicationVersion>
-          <Monitors>1</Monitors>
-          <HorizontalResolution>1920</HorizontalResolution>
-          <VerticalResolution>1080</VerticalResolution>
-          <ColorDepth>32</ColorDepth>
-          <SignatureProviderId>{00000000-0000-0000-0000-000000000000}</SignatureProviderId>
-          <SignatureProviderUrl/>
-          <SignatureProviderDetails>9</SignatureProviderDetails>
-          <SignatureType>2</SignatureType>
-        </SignatureInfoV1>
-      </SignatureProperty>
-    </SignatureProperties>
-  </Object>
-  <Object>
-    <xd:QualifyingProperties xmlns:xd="http://uri.etsi.org/01903/v1.3.2#" Target="#idPackageSignature">
-      <xd:SignedProperties Id="idSignedProperties">
-        <xd:SignedSignatureProperties>
-          <xd:SigningTime>2022-10-05T16:05:16Z</xd:SigningTime>
-          <xd:SigningCertificate>
-            <xd:Cert>
-              <xd:CertDigest>
-                <DigestMethod Algorithm="http://www.w3.org/2001/04/xmlenc#sha256"/>
-                <DigestValue>boGXwbsocFf0yQnHfJbJNUNG4N7RRAE/CYraysKmWXE=</DigestValue>
-              </xd:CertDigest>
-              <xd:IssuerSerial>
-                <X509IssuerName>C=CA, E=dpatel3153@gmail.com, CN=Dinal Patel</X509IssuerName>
-                <X509SerialNumber>567531628536718976657560</X509SerialNumber>
-              </xd:IssuerSerial>
-            </xd:Cert>
-          </xd:SigningCertificate>
-          <xd:SignaturePolicyIdentifier>
-            <xd:SignaturePolicyImplied/>
-          </xd:SignaturePolicyIdentifier>
-        </xd:SignedSignatureProperties>
-      </xd:SignedProperties>
-    </xd:QualifyingProperties>
-  </Object>
-  <Object Id="idValidSigLnImg">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</Object>
-  <Object Id="idInvalidSigLnImg">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</Object>
-</Signature>
-</file>
-
-<file path=_xmlsignatures/sig4.xml><?xml version="1.0" encoding="utf-8"?>
-<Signature xmlns="http://www.w3.org/2000/09/xmldsig#" Id="idPackageSignature">
-  <SignedInfo>
-    <CanonicalizationMethod Algorithm="http://www.w3.org/TR/2001/REC-xml-c14n-20010315"/>
-    <SignatureMethod Algorithm="http://www.w3.org/2001/04/xmldsig-more#rsa-sha256"/>
-    <Reference Type="http://www.w3.org/2000/09/xmldsig#Object" URI="#idPackageObject">
-      <DigestMethod Algorithm="http://www.w3.org/2001/04/xmlenc#sha256"/>
-      <DigestValue>mQrtEtm6yf3EbeCXWRvRh55Zd75mGkfgFfzRIxFuy8Q=</DigestValue>
-    </Reference>
-    <Reference Type="http://www.w3.org/2000/09/xmldsig#Object" URI="#idOfficeObject">
-      <DigestMethod Algorithm="http://www.w3.org/2001/04/xmlenc#sha256"/>
-      <DigestValue>o94KUMSYjTklu84LUjVLWY8tYoq4DBqgr6vJvMjxA9U=</DigestValue>
-    </Reference>
-    <Reference Type="http://uri.etsi.org/01903#SignedProperties" URI="#idSignedProperties">
-      <Transforms>
-        <Transform Algorithm="http://www.w3.org/TR/2001/REC-xml-c14n-20010315"/>
-      </Transforms>
-      <DigestMethod Algorithm="http://www.w3.org/2001/04/xmlenc#sha256"/>
-      <DigestValue>zN3rss8iJ5eZV0iFfC/sQZ3YbpPNtO3L8XAV7vzyxK8=</DigestValue>
-    </Reference>
-    <Reference Type="http://www.w3.org/2000/09/xmldsig#Object" URI="#idValidSigLnImg">
-      <DigestMethod Algorithm="http://www.w3.org/2001/04/xmlenc#sha256"/>
-      <DigestValue>45ZBFNeDsMeOavH/w7iIJFpC2wEWBdcT2uM/RX7SqAA=</DigestValue>
-    </Reference>
-    <Reference Type="http://www.w3.org/2000/09/xmldsig#Object" URI="#idInvalidSigLnImg">
-      <DigestMethod Algorithm="http://www.w3.org/2001/04/xmlenc#sha256"/>
-      <DigestValue>6e3gCgOwmxFkuBfa41GLjGJtwJCTlBCEYQJHiOXQK2k=</DigestValue>
-    </Reference>
-  </SignedInfo>
-  <SignatureValue>kzDw8DnbXpPiRpSuhOUF8XAqZtnW1ap5z6hA72CsEp1udQSBvHtjkMqHZC4Df3F4It9UzsR2jP02
-Y5pq0z6xqZ96XQVcQeChRQUVXHh/Pzyv4BoUvmeFXpQIKUc2vEaXczXRUBefv4GPCMRSjFg1l+1C
-WT1R0R/ikYGeRHSiYmpmykv1C12Fs5pRz/3wLrwqOoFgxGbSpUzRlysI7CBs0UZGC7E20nWip955
-Zylnr+bzIXxTOvnmhKTqk/NuPiklZnjhPcXBCTuw9gitgfOO+eF1mpFeTkdJHe1gwttXieBhnA3w
-5HUzKtraoqIXs/YfdaJGFrbkmukh+MdQvvpaSw==</SignatureValue>
-  <KeyInfo>
-    <X509Data>
-      <X509Certificate>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</X509Certificate>
-    </X509Data>
-  </KeyInfo>
-  <Object Id="idPackageObject">
-    <Manifest>
-      <Reference URI="/_rels/.rels?ContentType=application/vnd.openxmlformats-package.relationships+xml">
-        <Transforms>
-          <Transform Algorithm="http://schemas.openxmlformats.org/package/2006/RelationshipTransform">
-            <mdssi:RelationshipReference xmlns:mdssi="http://schemas.openxmlformats.org/package/2006/digital-signature" SourceId="rId1"/>
-          </Transform>
-          <Transform Algorithm="http://www.w3.org/TR/2001/REC-xml-c14n-20010315"/>
-        </Transforms>
-        <DigestMethod Algorithm="http://www.w3.org/2001/04/xmlenc#sha256"/>
-        <DigestValue>Mq3mDDWudLiaQFa1psBgLG+/en7p7r8re0MtlxnuiUI=</DigestValue>
-      </Reference>
-      <Reference URI="/word/_rels/document.xml.rels?ContentType=application/vnd.openxmlformats-package.relationships+xml">
-        <Transforms>
-          <Transform Algorithm="http://schemas.openxmlformats.org/package/2006/RelationshipTransform">
-            <mdssi:RelationshipReference xmlns:mdssi="http://schemas.openxmlformats.org/package/2006/digital-signature" SourceId="rId11"/>
-            <mdssi:RelationshipReference xmlns:mdssi="http://schemas.openxmlformats.org/package/2006/digital-signature" SourceId="rId5"/>
-            <mdssi:RelationshipReference xmlns:mdssi="http://schemas.openxmlformats.org/package/2006/digital-signature" SourceId="rId15"/>
-            <mdssi:RelationshipReference xmlns:mdssi="http://schemas.openxmlformats.org/package/2006/digital-signature" SourceId="rId10"/>
-            <mdssi:RelationshipReference xmlns:mdssi="http://schemas.openxmlformats.org/package/2006/digital-signature" SourceId="rId19"/>
-            <mdssi:RelationshipReference xmlns:mdssi="http://schemas.openxmlformats.org/package/2006/digital-signature" SourceId="rId4"/>
-            <mdssi:RelationshipReference xmlns:mdssi="http://schemas.openxmlformats.org/package/2006/digital-signature" SourceId="rId9"/>
-            <mdssi:RelationshipReference xmlns:mdssi="http://schemas.openxmlformats.org/package/2006/digital-signature" SourceId="rId14"/>
-            <mdssi:RelationshipReference xmlns:mdssi="http://schemas.openxmlformats.org/package/2006/digital-signature" SourceId="rId8"/>
-            <mdssi:RelationshipReference xmlns:mdssi="http://schemas.openxmlformats.org/package/2006/digital-signature" SourceId="rId13"/>
-            <mdssi:RelationshipReference xmlns:mdssi="http://schemas.openxmlformats.org/package/2006/digital-signature" SourceId="rId18"/>
-            <mdssi:RelationshipReference xmlns:mdssi="http://schemas.openxmlformats.org/package/2006/digital-signature" SourceId="rId3"/>
-            <mdssi:RelationshipReference xmlns:mdssi="http://schemas.openxmlformats.org/package/2006/digital-signature" SourceId="rId7"/>
-            <mdssi:RelationshipReference xmlns:mdssi="http://schemas.openxmlformats.org/package/2006/digital-signature" SourceId="rId12"/>
-            <mdssi:RelationshipReference xmlns:mdssi="http://schemas.openxmlformats.org/package/2006/digital-signature" SourceId="rId17"/>
-            <mdssi:RelationshipReference xmlns:mdssi="http://schemas.openxmlformats.org/package/2006/digital-signature" SourceId="rId2"/>
-            <mdssi:RelationshipReference xmlns:mdssi="http://schemas.openxmlformats.org/package/2006/digital-signature" SourceId="rId16"/>
-            <mdssi:RelationshipReference xmlns:mdssi="http://schemas.openxmlformats.org/package/2006/digital-signature" SourceId="rId20"/>
-            <mdssi:RelationshipReference xmlns:mdssi="http://schemas.openxmlformats.org/package/2006/digital-signature" SourceId="rId6"/>
-          </Transform>
-          <Transform Algorithm="http://www.w3.org/TR/2001/REC-xml-c14n-20010315"/>
-        </Transforms>
-        <DigestMethod Algorithm="http://www.w3.org/2001/04/xmlenc#sha256"/>
-        <DigestValue>QodJ0GPTSvBSZ1Pex8oM7n3CoigiYfVemw/D96AvFu0=</DigestValue>
-      </Reference>
-      <Reference URI="/word/document.xml?ContentType=application/vnd.openxmlformats-officedocument.wordprocessingml.document.main+xml">
-        <DigestMethod Algorithm="http://www.w3.org/2001/04/xmlenc#sha256"/>
-        <DigestValue>Q9FTQuATPz1nh0xxghKJWzUJ58InlbRzkZPYzgzRYEk=</DigestValue>
-      </Reference>
-      <Reference URI="/word/endnotes.xml?ContentType=application/vnd.openxmlformats-officedocument.wordprocessingml.endnotes+xml">
-        <DigestMethod Algorithm="http://www.w3.org/2001/04/xmlenc#sha256"/>
-        <DigestValue>Oen4TQALqDypR85HlUWg8pFS8kzCBfp9XOGtQkQotl4=</DigestValue>
-      </Reference>
-      <Reference URI="/word/fontTable.xml?ContentType=application/vnd.openxmlformats-officedocument.wordprocessingml.fontTable+xml">
-        <DigestMethod Algorithm="http://www.w3.org/2001/04/xmlenc#sha256"/>
-        <DigestValue>FSjNPNLzkqA5u29ib66qwAMS+cq7SFKGNHyXCpRYcjw=</DigestValue>
-      </Reference>
-      <Reference URI="/word/footer1.xml?ContentType=application/vnd.openxmlformats-officedocument.wordprocessingml.footer+xml">
-        <DigestMethod Algorithm="http://www.w3.org/2001/04/xmlenc#sha256"/>
-        <DigestValue>o+A4qL9B2Zr9jsei+hOqftaK7MgETUYyBHbvpuCTse0=</DigestValue>
-      </Reference>
-      <Reference URI="/word/footnotes.xml?ContentType=application/vnd.openxmlformats-officedocument.wordprocessingml.footnotes+xml">
-        <DigestMethod Algorithm="http://www.w3.org/2001/04/xmlenc#sha256"/>
-        <DigestValue>MZ4GXzQ0pIGDOiHzIXTuCcVq8tV22n/UwPNQePNsrDM=</DigestValue>
-      </Reference>
-      <Reference URI="/word/media/image1.emf?ContentType=image/x-emf">
-        <DigestMethod Algorithm="http://www.w3.org/2001/04/xmlenc#sha256"/>
-        <DigestValue>Bs96K0C4nGS2mgI6NYMkjLYQXpSBdW5HdrhqzGu9x34=</DigestValue>
-      </Reference>
-      <Reference URI="/word/media/image10.jpeg?ContentType=image/jpeg">
-        <DigestMethod Algorithm="http://www.w3.org/2001/04/xmlenc#sha256"/>
-        <DigestValue>1BjyXizPg53E2oC6jmq/JfXnGxij3zao1f6/n54rVzk=</DigestValue>
-      </Reference>
-      <Reference URI="/word/media/image2.emf?ContentType=image/x-emf">
-        <DigestMethod Algorithm="http://www.w3.org/2001/04/xmlenc#sha256"/>
-        <DigestValue>8AWmTGW628zEJz1B+F/3iJA6uX4Yo8pnzTbTRGbuYsg=</DigestValue>
-      </Reference>
-      <Reference URI="/word/media/image3.emf?ContentType=image/x-emf">
-        <DigestMethod Algorithm="http://www.w3.org/2001/04/xmlenc#sha256"/>
-        <DigestValue>fJl9ckIW5sTpjzqIeJZehGlaGdUrsDEBhl0qhecz+vc=</DigestValue>
-      </Reference>
-      <Reference URI="/word/media/image4.emf?ContentType=image/x-emf">
-        <DigestMethod Algorithm="http://www.w3.org/2001/04/xmlenc#sha256"/>
-        <DigestValue>1CK1WBQuYTxFQzd6kup0nSik1KPlT8KIHxfbDdD8VZY=</DigestValue>
-      </Reference>
-      <Reference URI="/word/media/image5.emf?ContentType=image/x-emf">
-        <DigestMethod Algorithm="http://www.w3.org/2001/04/xmlenc#sha256"/>
-        <DigestValue>nWcwhQTghEFU83pQAoufoWuFmeJQo5NKAxIaF//3hPc=</DigestValue>
-      </Reference>
-      <Reference URI="/word/media/image6.jpeg?ContentType=image/jpeg">
-        <DigestMethod Algorithm="http://www.w3.org/2001/04/xmlenc#sha256"/>
-        <DigestValue>bnpPmpwgWV6hqDc0WgGbc8om+uFHIy8BQfjURuXlEME=</DigestValue>
-      </Reference>
-      <Reference URI="/word/media/image7.jpeg?ContentType=image/jpeg">
-        <DigestMethod Algorithm="http://www.w3.org/2001/04/xmlenc#sha256"/>
-        <DigestValue>lUP8A82ERxtccJPtZBzNa/APjAr9DAq145BIDwF2T28=</DigestValue>
-      </Reference>
-      <Reference URI="/word/media/image8.jpeg?ContentType=image/jpeg">
-        <DigestMethod Algorithm="http://www.w3.org/2001/04/xmlenc#sha256"/>
-        <DigestValue>MK5++0hdwYshfLN0EcVEbxF3Hymu2wosrRP97BBNRIs=</DigestValue>
-      </Reference>
-      <Reference URI="/word/media/image9.png?ContentType=image/png">
-        <DigestMethod Algorithm="http://www.w3.org/2001/04/xmlenc#sha256"/>
-        <DigestValue>IV7mAQh14a7yL/dtFdAKRymcPmEdXCtIaKrBxb+pfNQ=</DigestValue>
-      </Reference>
-      <Reference URI="/word/numbering.xml?ContentType=application/vnd.openxmlformats-officedocument.wordprocessingml.numbering+xml">
-        <DigestMethod Algorithm="http://www.w3.org/2001/04/xmlenc#sha256"/>
-        <DigestValue>Twd3TNsEGHF/6Tk+zTEGLAgpVCvSSGS/qKFlpmYEFtw=</DigestValue>
-      </Reference>
-      <Reference URI="/word/settings.xml?ContentType=application/vnd.openxmlformats-officedocument.wordprocessingml.settings+xml">
-        <DigestMethod Algorithm="http://www.w3.org/2001/04/xmlenc#sha256"/>
-        <DigestValue>/HVVjJ1GnzOWnSb7mS5uNGLlWJYWREqjJ64ObnpfIPA=</DigestValue>
-      </Reference>
-      <Reference URI="/word/styles.xml?ContentType=application/vnd.openxmlformats-officedocument.wordprocessingml.styles+xml">
-        <DigestMethod Algorithm="http://www.w3.org/2001/04/xmlenc#sha256"/>
-        <DigestValue>otLsnlXKyTSXraIDf286fUCc9VknleDLz02HS3fuxgE=</DigestValue>
-      </Reference>
-      <Reference URI="/word/theme/theme1.xml?ContentType=application/vnd.openxmlformats-officedocument.theme+xml">
-        <DigestMethod Algorithm="http://www.w3.org/2001/04/xmlenc#sha256"/>
-        <DigestValue>cKcNhElHcsGFXsbC+aFuD8bMQb2wzjdDVj7ZQ7Y+B7g=</DigestValue>
-      </Reference>
-      <Reference URI="/word/webSettings.xml?ContentType=application/vnd.openxmlformats-officedocument.wordprocessingml.webSettings+xml">
-        <DigestMethod Algorithm="http://www.w3.org/2001/04/xmlenc#sha256"/>
-        <DigestValue>piGnGAFDUK0BLQQ1afyS93itM+hgW4/3gQ9PWqrPq3s=</DigestValue>
-      </Reference>
-    </Manifest>
-    <SignatureProperties>
-      <SignatureProperty Id="idSignatureTime" Target="#idPackageSignature">
-        <mdssi:SignatureTime xmlns:mdssi="http://schemas.openxmlformats.org/package/2006/digital-signature">
-          <mdssi:Format>YYYY-MM-DDThh:mm:ssTZD</mdssi:Format>
-          <mdssi:Value>2022-10-05T16:05:22Z</mdssi:Value>
-        </mdssi:SignatureTime>
-      </SignatureProperty>
-    </SignatureProperties>
-  </Object>
-  <Object Id="idOfficeObject">
-    <SignatureProperties>
-      <SignatureProperty Id="idOfficeV1Details" Target="#idPackageSignature">
-        <SignatureInfoV1 xmlns="http://schemas.microsoft.com/office/2006/digsig">
-          <SetupID>{F6B2F9F7-8288-4D06-8315-7073AAE9D21C}</SetupID>
-          <SignatureText>Alihan Djamankulov</SignatureText>
-          <SignatureImage/>
-          <SignatureComments/>
-          <WindowsVersion>10.0</WindowsVersion>
-          <OfficeVersion>16.0.15629/23</OfficeVersion>
-          <ApplicationVersion>16.0.15629</ApplicationVersion>
-          <Monitors>1</Monitors>
-          <HorizontalResolution>1920</HorizontalResolution>
-          <VerticalResolution>1080</VerticalResolution>
-          <ColorDepth>32</ColorDepth>
-          <SignatureProviderId>{00000000-0000-0000-0000-000000000000}</SignatureProviderId>
-          <SignatureProviderUrl/>
-          <SignatureProviderDetails>9</SignatureProviderDetails>
-          <SignatureType>2</SignatureType>
-        </SignatureInfoV1>
-      </SignatureProperty>
-    </SignatureProperties>
-  </Object>
-  <Object>
-    <xd:QualifyingProperties xmlns:xd="http://uri.etsi.org/01903/v1.3.2#" Target="#idPackageSignature">
-      <xd:SignedProperties Id="idSignedProperties">
-        <xd:SignedSignatureProperties>
-          <xd:SigningTime>2022-10-05T16:05:22Z</xd:SigningTime>
-          <xd:SigningCertificate>
-            <xd:Cert>
-              <xd:CertDigest>
-                <DigestMethod Algorithm="http://www.w3.org/2001/04/xmlenc#sha256"/>
-                <DigestValue>boGXwbsocFf0yQnHfJbJNUNG4N7RRAE/CYraysKmWXE=</DigestValue>
-              </xd:CertDigest>
-              <xd:IssuerSerial>
-                <X509IssuerName>C=CA, E=dpatel3153@gmail.com, CN=Dinal Patel</X509IssuerName>
-                <X509SerialNumber>567531628536718976657560</X509SerialNumber>
-              </xd:IssuerSerial>
-            </xd:Cert>
-          </xd:SigningCertificate>
-          <xd:SignaturePolicyIdentifier>
-            <xd:SignaturePolicyImplied/>
-          </xd:SignaturePolicyIdentifier>
-        </xd:SignedSignatureProperties>
-      </xd:SignedProperties>
-    </xd:QualifyingProperties>
-  </Object>
-  <Object Id="idValidSigLnImg">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</Object>
-  <Object Id="idInvalidSigLnImg">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</Object>
-</Signature>
-</file>
-
-<file path=_xmlsignatures/sig5.xml><?xml version="1.0" encoding="utf-8"?>
-<Signature xmlns="http://www.w3.org/2000/09/xmldsig#" Id="idPackageSignature">
-  <SignedInfo>
-    <CanonicalizationMethod Algorithm="http://www.w3.org/TR/2001/REC-xml-c14n-20010315"/>
-    <SignatureMethod Algorithm="http://www.w3.org/2001/04/xmldsig-more#rsa-sha256"/>
-    <Reference Type="http://www.w3.org/2000/09/xmldsig#Object" URI="#idPackageObject">
-      <DigestMethod Algorithm="http://www.w3.org/2001/04/xmlenc#sha256"/>
-      <DigestValue>Gxtehz0C1GqYfhN/BJigL6NzHmjQ1woS/WH/JRbYk3U=</DigestValue>
-    </Reference>
-    <Reference Type="http://www.w3.org/2000/09/xmldsig#Object" URI="#idOfficeObject">
-      <DigestMethod Algorithm="http://www.w3.org/2001/04/xmlenc#sha256"/>
-      <DigestValue>fT/nkpzLZIx2l2yEo33RXF+NFyurDmFaJTF8mhZR3kQ=</DigestValue>
-    </Reference>
-    <Reference Type="http://uri.etsi.org/01903#SignedProperties" URI="#idSignedProperties">
-      <Transforms>
-        <Transform Algorithm="http://www.w3.org/TR/2001/REC-xml-c14n-20010315"/>
-      </Transforms>
-      <DigestMethod Algorithm="http://www.w3.org/2001/04/xmlenc#sha256"/>
-      <DigestValue>4HdBTtS3MAGmSlQeZIjtGcAtCfljGeAHxRYXqeUPGOM=</DigestValue>
-    </Reference>
-    <Reference Type="http://www.w3.org/2000/09/xmldsig#Object" URI="#idValidSigLnImg">
-      <DigestMethod Algorithm="http://www.w3.org/2001/04/xmlenc#sha256"/>
-      <DigestValue>bPyp28gcIcxwjPs9Z4Klv3PVluyKGCBgnyGq/3amlxE=</DigestValue>
-    </Reference>
-    <Reference Type="http://www.w3.org/2000/09/xmldsig#Object" URI="#idInvalidSigLnImg">
-      <DigestMethod Algorithm="http://www.w3.org/2001/04/xmlenc#sha256"/>
-      <DigestValue>gf34maKAsNMX/A25ODTE+Uikx/E45UWeXaYOwfDlX7w=</DigestValue>
-    </Reference>
-  </SignedInfo>
-  <SignatureValue>b08iixUqYNSHdt4Gyv0i1dqBHSn9lk+doSiEoxAmtqeuxzjIMWZ+dL86ArWFPfe3uwZtFvk0Zsr7
-R1WjGNXmyykV1LQlQvkdzRbKb/4l378OVVm/TM6PmVeYwh3Wcjkogkyr1kw9kKe1GB0oleazGYPK
-0tvptOApzI6ZRhJE0i1ChLxX64oWtB40DjOWvpOo7+O+8gmc3UJBj557MryJ3/cyYYWmX2JaLZkJ
-6pNr51cBXrEzYWz1ZBh7QzzP0NtEogInVNHim1XJ8ifVqgCQYaeccKNlweNOMQu/uURARuzOcdak
-x4zRbF/8YDg2Ck3YYqZNeaIFOGMJKBfSWe5MLQ==</SignatureValue>
-  <KeyInfo>
-    <X509Data>
-      <X509Certificate>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</X509Certificate>
-    </X509Data>
-  </KeyInfo>
-  <Object Id="idPackageObject">
-    <Manifest>
-      <Reference URI="/_rels/.rels?ContentType=application/vnd.openxmlformats-package.relationships+xml">
-        <Transforms>
-          <Transform Algorithm="http://schemas.openxmlformats.org/package/2006/RelationshipTransform">
-            <mdssi:RelationshipReference xmlns:mdssi="http://schemas.openxmlformats.org/package/2006/digital-signature" SourceId="rId1"/>
-          </Transform>
-          <Transform Algorithm="http://www.w3.org/TR/2001/REC-xml-c14n-20010315"/>
-        </Transforms>
-        <DigestMethod Algorithm="http://www.w3.org/2001/04/xmlenc#sha256"/>
-        <DigestValue>Mq3mDDWudLiaQFa1psBgLG+/en7p7r8re0MtlxnuiUI=</DigestValue>
-      </Reference>
-      <Reference URI="/word/_rels/document.xml.rels?ContentType=application/vnd.openxmlformats-package.relationships+xml">
-        <Transforms>
-          <Transform Algorithm="http://schemas.openxmlformats.org/package/2006/RelationshipTransform">
-            <mdssi:RelationshipReference xmlns:mdssi="http://schemas.openxmlformats.org/package/2006/digital-signature" SourceId="rId18"/>
-            <mdssi:RelationshipReference xmlns:mdssi="http://schemas.openxmlformats.org/package/2006/digital-signature" SourceId="rId3"/>
-            <mdssi:RelationshipReference xmlns:mdssi="http://schemas.openxmlformats.org/package/2006/digital-signature" SourceId="rId7"/>
-            <mdssi:RelationshipReference xmlns:mdssi="http://schemas.openxmlformats.org/package/2006/digital-signature" SourceId="rId12"/>
-            <mdssi:RelationshipReference xmlns:mdssi="http://schemas.openxmlformats.org/package/2006/digital-signature" SourceId="rId17"/>
-            <mdssi:RelationshipReference xmlns:mdssi="http://schemas.openxmlformats.org/package/2006/digital-signature" SourceId="rId2"/>
-            <mdssi:RelationshipReference xmlns:mdssi="http://schemas.openxmlformats.org/package/2006/digital-signature" SourceId="rId16"/>
-            <mdssi:RelationshipReference xmlns:mdssi="http://schemas.openxmlformats.org/package/2006/digital-signature" SourceId="rId20"/>
-            <mdssi:RelationshipReference xmlns:mdssi="http://schemas.openxmlformats.org/package/2006/digital-signature" SourceId="rId6"/>
-            <mdssi:RelationshipReference xmlns:mdssi="http://schemas.openxmlformats.org/package/2006/digital-signature" SourceId="rId11"/>
-            <mdssi:RelationshipReference xmlns:mdssi="http://schemas.openxmlformats.org/package/2006/digital-signature" SourceId="rId5"/>
-            <mdssi:RelationshipReference xmlns:mdssi="http://schemas.openxmlformats.org/package/2006/digital-signature" SourceId="rId15"/>
-            <mdssi:RelationshipReference xmlns:mdssi="http://schemas.openxmlformats.org/package/2006/digital-signature" SourceId="rId10"/>
-            <mdssi:RelationshipReference xmlns:mdssi="http://schemas.openxmlformats.org/package/2006/digital-signature" SourceId="rId19"/>
-            <mdssi:RelationshipReference xmlns:mdssi="http://schemas.openxmlformats.org/package/2006/digital-signature" SourceId="rId4"/>
-            <mdssi:RelationshipReference xmlns:mdssi="http://schemas.openxmlformats.org/package/2006/digital-signature" SourceId="rId9"/>
-            <mdssi:RelationshipReference xmlns:mdssi="http://schemas.openxmlformats.org/package/2006/digital-signature" SourceId="rId14"/>
-            <mdssi:RelationshipReference xmlns:mdssi="http://schemas.openxmlformats.org/package/2006/digital-signature" SourceId="rId8"/>
-            <mdssi:RelationshipReference xmlns:mdssi="http://schemas.openxmlformats.org/package/2006/digital-signature" SourceId="rId13"/>
-          </Transform>
-          <Transform Algorithm="http://www.w3.org/TR/2001/REC-xml-c14n-20010315"/>
-        </Transforms>
-        <DigestMethod Algorithm="http://www.w3.org/2001/04/xmlenc#sha256"/>
-        <DigestValue>QodJ0GPTSvBSZ1Pex8oM7n3CoigiYfVemw/D96AvFu0=</DigestValue>
-      </Reference>
-      <Reference URI="/word/document.xml?ContentType=application/vnd.openxmlformats-officedocument.wordprocessingml.document.main+xml">
-        <DigestMethod Algorithm="http://www.w3.org/2001/04/xmlenc#sha256"/>
-        <DigestValue>Q9FTQuATPz1nh0xxghKJWzUJ58InlbRzkZPYzgzRYEk=</DigestValue>
-      </Reference>
-      <Reference URI="/word/endnotes.xml?ContentType=application/vnd.openxmlformats-officedocument.wordprocessingml.endnotes+xml">
-        <DigestMethod Algorithm="http://www.w3.org/2001/04/xmlenc#sha256"/>
-        <DigestValue>Oen4TQALqDypR85HlUWg8pFS8kzCBfp9XOGtQkQotl4=</DigestValue>
-      </Reference>
-      <Reference URI="/word/fontTable.xml?ContentType=application/vnd.openxmlformats-officedocument.wordprocessingml.fontTable+xml">
-        <DigestMethod Algorithm="http://www.w3.org/2001/04/xmlenc#sha256"/>
-        <DigestValue>FSjNPNLzkqA5u29ib66qwAMS+cq7SFKGNHyXCpRYcjw=</DigestValue>
-      </Reference>
-      <Reference URI="/word/footer1.xml?ContentType=application/vnd.openxmlformats-officedocument.wordprocessingml.footer+xml">
-        <DigestMethod Algorithm="http://www.w3.org/2001/04/xmlenc#sha256"/>
-        <DigestValue>o+A4qL9B2Zr9jsei+hOqftaK7MgETUYyBHbvpuCTse0=</DigestValue>
-      </Reference>
-      <Reference URI="/word/footnotes.xml?ContentType=application/vnd.openxmlformats-officedocument.wordprocessingml.footnotes+xml">
-        <DigestMethod Algorithm="http://www.w3.org/2001/04/xmlenc#sha256"/>
-        <DigestValue>MZ4GXzQ0pIGDOiHzIXTuCcVq8tV22n/UwPNQePNsrDM=</DigestValue>
-      </Reference>
-      <Reference URI="/word/media/image1.emf?ContentType=image/x-emf">
-        <DigestMethod Algorithm="http://www.w3.org/2001/04/xmlenc#sha256"/>
-        <DigestValue>Bs96K0C4nGS2mgI6NYMkjLYQXpSBdW5HdrhqzGu9x34=</DigestValue>
-      </Reference>
-      <Reference URI="/word/media/image10.jpeg?ContentType=image/jpeg">
-        <DigestMethod Algorithm="http://www.w3.org/2001/04/xmlenc#sha256"/>
-        <DigestValue>1BjyXizPg53E2oC6jmq/JfXnGxij3zao1f6/n54rVzk=</DigestValue>
-      </Reference>
-      <Reference URI="/word/media/image2.emf?ContentType=image/x-emf">
-        <DigestMethod Algorithm="http://www.w3.org/2001/04/xmlenc#sha256"/>
-        <DigestValue>8AWmTGW628zEJz1B+F/3iJA6uX4Yo8pnzTbTRGbuYsg=</DigestValue>
-      </Reference>
-      <Reference URI="/word/media/image3.emf?ContentType=image/x-emf">
-        <DigestMethod Algorithm="http://www.w3.org/2001/04/xmlenc#sha256"/>
-        <DigestValue>fJl9ckIW5sTpjzqIeJZehGlaGdUrsDEBhl0qhecz+vc=</DigestValue>
-      </Reference>
-      <Reference URI="/word/media/image4.emf?ContentType=image/x-emf">
-        <DigestMethod Algorithm="http://www.w3.org/2001/04/xmlenc#sha256"/>
-        <DigestValue>1CK1WBQuYTxFQzd6kup0nSik1KPlT8KIHxfbDdD8VZY=</DigestValue>
-      </Reference>
-      <Reference URI="/word/media/image5.emf?ContentType=image/x-emf">
-        <DigestMethod Algorithm="http://www.w3.org/2001/04/xmlenc#sha256"/>
-        <DigestValue>nWcwhQTghEFU83pQAoufoWuFmeJQo5NKAxIaF//3hPc=</DigestValue>
-      </Reference>
-      <Reference URI="/word/media/image6.jpeg?ContentType=image/jpeg">
-        <DigestMethod Algorithm="http://www.w3.org/2001/04/xmlenc#sha256"/>
-        <DigestValue>bnpPmpwgWV6hqDc0WgGbc8om+uFHIy8BQfjURuXlEME=</DigestValue>
-      </Reference>
-      <Reference URI="/word/media/image7.jpeg?ContentType=image/jpeg">
-        <DigestMethod Algorithm="http://www.w3.org/2001/04/xmlenc#sha256"/>
-        <DigestValue>lUP8A82ERxtccJPtZBzNa/APjAr9DAq145BIDwF2T28=</DigestValue>
-      </Reference>
-      <Reference URI="/word/media/image8.jpeg?ContentType=image/jpeg">
-        <DigestMethod Algorithm="http://www.w3.org/2001/04/xmlenc#sha256"/>
-        <DigestValue>MK5++0hdwYshfLN0EcVEbxF3Hymu2wosrRP97BBNRIs=</DigestValue>
-      </Reference>
-      <Reference URI="/word/media/image9.png?ContentType=image/png">
-        <DigestMethod Algorithm="http://www.w3.org/2001/04/xmlenc#sha256"/>
-        <DigestValue>IV7mAQh14a7yL/dtFdAKRymcPmEdXCtIaKrBxb+pfNQ=</DigestValue>
-      </Reference>
-      <Reference URI="/word/numbering.xml?ContentType=application/vnd.openxmlformats-officedocument.wordprocessingml.numbering+xml">
-        <DigestMethod Algorithm="http://www.w3.org/2001/04/xmlenc#sha256"/>
-        <DigestValue>Twd3TNsEGHF/6Tk+zTEGLAgpVCvSSGS/qKFlpmYEFtw=</DigestValue>
-      </Reference>
-      <Reference URI="/word/settings.xml?ContentType=application/vnd.openxmlformats-officedocument.wordprocessingml.settings+xml">
-        <DigestMethod Algorithm="http://www.w3.org/2001/04/xmlenc#sha256"/>
-        <DigestValue>/HVVjJ1GnzOWnSb7mS5uNGLlWJYWREqjJ64ObnpfIPA=</DigestValue>
-      </Reference>
-      <Reference URI="/word/styles.xml?ContentType=application/vnd.openxmlformats-officedocument.wordprocessingml.styles+xml">
-        <DigestMethod Algorithm="http://www.w3.org/2001/04/xmlenc#sha256"/>
-        <DigestValue>otLsnlXKyTSXraIDf286fUCc9VknleDLz02HS3fuxgE=</DigestValue>
-      </Reference>
-      <Reference URI="/word/theme/theme1.xml?ContentType=application/vnd.openxmlformats-officedocument.theme+xml">
-        <DigestMethod Algorithm="http://www.w3.org/2001/04/xmlenc#sha256"/>
-        <DigestValue>cKcNhElHcsGFXsbC+aFuD8bMQb2wzjdDVj7ZQ7Y+B7g=</DigestValue>
-      </Reference>
-      <Reference URI="/word/webSettings.xml?ContentType=application/vnd.openxmlformats-officedocument.wordprocessingml.webSettings+xml">
-        <DigestMethod Algorithm="http://www.w3.org/2001/04/xmlenc#sha256"/>
-        <DigestValue>piGnGAFDUK0BLQQ1afyS93itM+hgW4/3gQ9PWqrPq3s=</DigestValue>
-      </Reference>
-    </Manifest>
-    <SignatureProperties>
-      <SignatureProperty Id="idSignatureTime" Target="#idPackageSignature">
-        <mdssi:SignatureTime xmlns:mdssi="http://schemas.openxmlformats.org/package/2006/digital-signature">
-          <mdssi:Format>YYYY-MM-DDThh:mm:ssTZD</mdssi:Format>
-          <mdssi:Value>2022-10-05T16:05:29Z</mdssi:Value>
-        </mdssi:SignatureTime>
-      </SignatureProperty>
-    </SignatureProperties>
-  </Object>
-  <Object Id="idOfficeObject">
-    <SignatureProperties>
-      <SignatureProperty Id="idOfficeV1Details" Target="#idPackageSignature">
-        <SignatureInfoV1 xmlns="http://schemas.microsoft.com/office/2006/digsig">
-          <SetupID>{CAB112DD-9CCE-45C2-9B03-433D6134DAE9}</SetupID>
-          <SignatureText>Ibrahim Awad</SignatureText>
-          <SignatureImage/>
-          <SignatureComments/>
-          <WindowsVersion>10.0</WindowsVersion>
-          <OfficeVersion>16.0.15629/23</OfficeVersion>
-          <ApplicationVersion>16.0.15629</ApplicationVersion>
-          <Monitors>1</Monitors>
-          <HorizontalResolution>1920</HorizontalResolution>
-          <VerticalResolution>1080</VerticalResolution>
-          <ColorDepth>32</ColorDepth>
-          <SignatureProviderId>{00000000-0000-0000-0000-000000000000}</SignatureProviderId>
-          <SignatureProviderUrl/>
-          <SignatureProviderDetails>9</SignatureProviderDetails>
-          <SignatureType>2</SignatureType>
-        </SignatureInfoV1>
-      </SignatureProperty>
-    </SignatureProperties>
-  </Object>
-  <Object>
-    <xd:QualifyingProperties xmlns:xd="http://uri.etsi.org/01903/v1.3.2#" Target="#idPackageSignature">
-      <xd:SignedProperties Id="idSignedProperties">
-        <xd:SignedSignatureProperties>
-          <xd:SigningTime>2022-10-05T16:05:29Z</xd:SigningTime>
-          <xd:SigningCertificate>
-            <xd:Cert>
-              <xd:CertDigest>
-                <DigestMethod Algorithm="http://www.w3.org/2001/04/xmlenc#sha256"/>
-                <DigestValue>boGXwbsocFf0yQnHfJbJNUNG4N7RRAE/CYraysKmWXE=</DigestValue>
-              </xd:CertDigest>
-              <xd:IssuerSerial>
-                <X509IssuerName>C=CA, E=dpatel3153@gmail.com, CN=Dinal Patel</X509IssuerName>
-                <X509SerialNumber>567531628536718976657560</X509SerialNumber>
-              </xd:IssuerSerial>
-            </xd:Cert>
-          </xd:SigningCertificate>
-          <xd:SignaturePolicyIdentifier>
-            <xd:SignaturePolicyImplied/>
-          </xd:SignaturePolicyIdentifier>
-        </xd:SignedSignatureProperties>
-      </xd:SignedProperties>
-    </xd:QualifyingProperties>
-  </Object>
-  <Object Id="idValidSigLnImg">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</Object>
-  <Object Id="idInvalidSigLnImg">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</Object>
-</Signature>
-</file>
-
 <file path=customXml/item1.xml><?xml version="1.0" encoding="utf-8"?>
 <b:Sources xmlns:b="http://schemas.openxmlformats.org/officeDocument/2006/bibliography" xmlns="http://schemas.openxmlformats.org/officeDocument/2006/bibliography" SelectedStyle="\APASixthEditionOfficeOnline.xsl" StyleName="APA" Version="6"/>
 </file>

</xml_diff>